<commit_message>
vamos 1 cond cont
</commit_message>
<xml_diff>
--- a/T3/T3ArmonicosDC.docx
+++ b/T3/T3ArmonicosDC.docx
@@ -2492,21 +2492,11 @@
         <w:t>. Por tanto para seleccionar la peor de ellas es que se presenta a continuación la T</w:t>
       </w:r>
       <w:r>
-        <w:t xml:space="preserve">abla 1-1 especificando el </w:t>
-      </w:r>
-      <w:proofErr w:type="spellStart"/>
-      <w:r>
-        <w:t>THDi</w:t>
-      </w:r>
-      <w:proofErr w:type="spellEnd"/>
-      <w:r>
-        <w:t xml:space="preserve">, </w:t>
-      </w:r>
-      <w:proofErr w:type="spellStart"/>
+        <w:t xml:space="preserve">abla 1-1 especificando el THDi, </w:t>
+      </w:r>
       <w:r>
         <w:t>THDv</w:t>
       </w:r>
-      <w:proofErr w:type="spellEnd"/>
       <w:r>
         <w:t xml:space="preserve"> y Factor de Potencia</w:t>
       </w:r>
@@ -2626,11 +2616,9 @@
             <w:pPr>
               <w:jc w:val="center"/>
             </w:pPr>
-            <w:proofErr w:type="spellStart"/>
             <w:r>
               <w:t>THDi</w:t>
             </w:r>
-            <w:proofErr w:type="spellEnd"/>
           </w:p>
         </w:tc>
         <w:tc>
@@ -2692,11 +2680,9 @@
             <w:pPr>
               <w:jc w:val="center"/>
             </w:pPr>
-            <w:proofErr w:type="spellStart"/>
             <w:r>
               <w:t>THDv</w:t>
             </w:r>
-            <w:proofErr w:type="spellEnd"/>
           </w:p>
         </w:tc>
         <w:tc>
@@ -3105,13 +3091,6 @@
                 </w:rPr>
                 <m:t>∙</m:t>
               </m:r>
-              <m:r>
-                <w:rPr>
-                  <w:rFonts w:ascii="Cambria Math" w:hAnsi="Cambria Math"/>
-                  <w:lang w:val="en-US"/>
-                </w:rPr>
-                <m:t>ƞ</m:t>
-              </m:r>
             </m:den>
           </m:f>
           <m:r>
@@ -3164,25 +3143,19 @@
                 </w:rPr>
                 <m:t>25</m:t>
               </m:r>
-              <m:r>
-                <w:rPr>
-                  <w:rFonts w:ascii="Cambria Math" w:hAnsi="Cambria Math"/>
-                </w:rPr>
-                <m:t>∙</m:t>
-              </m:r>
-              <m:r>
-                <w:rPr>
-                  <w:rFonts w:ascii="Cambria Math" w:hAnsi="Cambria Math"/>
-                </w:rPr>
-                <m:t>0.95</m:t>
-              </m:r>
             </m:den>
           </m:f>
           <m:r>
             <w:rPr>
               <w:rFonts w:ascii="Cambria Math" w:eastAsiaTheme="minorEastAsia" w:hAnsi="Cambria Math"/>
             </w:rPr>
-            <m:t>=12736.8</m:t>
+            <m:t>=12</m:t>
+          </m:r>
+          <m:r>
+            <w:rPr>
+              <w:rFonts w:ascii="Cambria Math" w:eastAsiaTheme="minorEastAsia" w:hAnsi="Cambria Math"/>
+            </w:rPr>
+            <m:t>100</m:t>
           </m:r>
           <m:r>
             <w:rPr>
@@ -3228,85 +3201,42 @@
           <w:sz w:val="20"/>
           <w:szCs w:val="22"/>
         </w:rPr>
-        <w:t>conducción crítica</w:t>
-      </w:r>
-      <w:r>
-        <w:rPr>
+        <w:t xml:space="preserve">conducción </w:t>
+      </w:r>
+      <w:r>
+        <w:rPr>
+          <w:b/>
           <w:iCs w:val="0"/>
           <w:sz w:val="20"/>
           <w:szCs w:val="22"/>
         </w:rPr>
-        <w:t xml:space="preserve"> o también llamada como ‘</w:t>
-      </w:r>
-      <m:oMath>
-        <m:sSub>
-          <m:sSubPr>
-            <m:ctrlPr>
-              <w:rPr>
-                <w:rFonts w:ascii="Cambria Math" w:hAnsi="Cambria Math"/>
-                <w:i/>
-                <w:iCs w:val="0"/>
-                <w:sz w:val="20"/>
-                <w:szCs w:val="22"/>
-              </w:rPr>
-            </m:ctrlPr>
-          </m:sSubPr>
-          <m:e>
-            <m:r>
-              <w:rPr>
-                <w:rFonts w:ascii="Cambria Math" w:hAnsi="Cambria Math"/>
-                <w:sz w:val="20"/>
-                <w:szCs w:val="22"/>
-              </w:rPr>
-              <m:t>t</m:t>
-            </m:r>
-          </m:e>
-          <m:sub>
-            <m:r>
-              <w:rPr>
-                <w:rFonts w:ascii="Cambria Math" w:hAnsi="Cambria Math"/>
-                <w:sz w:val="20"/>
-                <w:szCs w:val="22"/>
-              </w:rPr>
-              <m:t>on</m:t>
-            </m:r>
-          </m:sub>
-        </m:sSub>
-      </m:oMath>
-      <w:r>
-        <w:rPr>
-          <w:rFonts w:eastAsiaTheme="minorEastAsia"/>
+        <w:t>continua</w:t>
+      </w:r>
+      <w:r>
+        <w:rPr>
           <w:iCs w:val="0"/>
           <w:sz w:val="20"/>
           <w:szCs w:val="22"/>
         </w:rPr>
-        <w:t xml:space="preserve"> constante’</w:t>
-      </w:r>
-      <w:r>
+        <w:t>.</w:t>
+      </w:r>
+    </w:p>
+    <w:p>
+      <w:pPr>
+        <w:pStyle w:val="Descripcin"/>
+        <w:jc w:val="both"/>
         <w:rPr>
           <w:iCs w:val="0"/>
           <w:sz w:val="20"/>
           <w:szCs w:val="22"/>
         </w:rPr>
-        <w:t>.</w:t>
-      </w:r>
-    </w:p>
-    <w:p>
-      <w:pPr>
-        <w:pStyle w:val="Descripcin"/>
-        <w:jc w:val="both"/>
+      </w:pPr>
+      <w:r>
         <w:rPr>
           <w:iCs w:val="0"/>
           <w:sz w:val="20"/>
           <w:szCs w:val="22"/>
         </w:rPr>
-      </w:pPr>
-      <w:r>
-        <w:rPr>
-          <w:iCs w:val="0"/>
-          <w:sz w:val="20"/>
-          <w:szCs w:val="22"/>
-        </w:rPr>
         <w:t xml:space="preserve"> A continuación se da paso a calcular los parámetros del emulador resistivo y luego del circuito de control, para los cuales se utilizarán las ecuaciones de proyecto vistas en los apuntes del curso.</w:t>
       </w:r>
     </w:p>
@@ -3319,114 +3249,14 @@
       </w:r>
     </w:p>
     <w:p>
+      <w:r>
+        <w:t>Se tiene que el inductor Boost está dado por:</w:t>
+      </w:r>
+    </w:p>
+    <w:p>
       <w:pPr>
         <w:rPr>
           <w:rFonts w:eastAsiaTheme="minorEastAsia"/>
-        </w:rPr>
-      </w:pPr>
-      <w:r>
-        <w:t xml:space="preserve">Considerando que </w:t>
-      </w:r>
-      <m:oMath>
-        <m:sSub>
-          <m:sSubPr>
-            <m:ctrlPr>
-              <w:rPr>
-                <w:rFonts w:ascii="Cambria Math" w:hAnsi="Cambria Math"/>
-                <w:i/>
-              </w:rPr>
-            </m:ctrlPr>
-          </m:sSubPr>
-          <m:e>
-            <m:r>
-              <w:rPr>
-                <w:rFonts w:ascii="Cambria Math" w:hAnsi="Cambria Math"/>
-              </w:rPr>
-              <m:t>f</m:t>
-            </m:r>
-          </m:e>
-          <m:sub>
-            <m:r>
-              <w:rPr>
-                <w:rFonts w:ascii="Cambria Math" w:hAnsi="Cambria Math"/>
-              </w:rPr>
-              <m:t>sMin</m:t>
-            </m:r>
-          </m:sub>
-        </m:sSub>
-        <m:r>
-          <w:rPr>
-            <w:rFonts w:ascii="Cambria Math" w:hAnsi="Cambria Math"/>
-          </w:rPr>
-          <m:t>=15000 [</m:t>
-        </m:r>
-        <m:r>
-          <w:rPr>
-            <w:rFonts w:ascii="Cambria Math" w:hAnsi="Cambria Math"/>
-            <w:lang w:val="en-US"/>
-          </w:rPr>
-          <m:t>Hz</m:t>
-        </m:r>
-        <m:r>
-          <w:rPr>
-            <w:rFonts w:ascii="Cambria Math" w:hAnsi="Cambria Math"/>
-          </w:rPr>
-          <m:t>]</m:t>
-        </m:r>
-      </m:oMath>
-      <w:r>
-        <w:rPr>
-          <w:rFonts w:eastAsiaTheme="minorEastAsia"/>
-        </w:rPr>
-        <w:t xml:space="preserve"> </w:t>
-      </w:r>
-      <w:r>
-        <w:rPr>
-          <w:rFonts w:eastAsiaTheme="minorEastAsia"/>
-        </w:rPr>
-        <w:t xml:space="preserve">se calcula </w:t>
-      </w:r>
-      <m:oMath>
-        <m:sSub>
-          <m:sSubPr>
-            <m:ctrlPr>
-              <w:rPr>
-                <w:rFonts w:ascii="Cambria Math" w:eastAsiaTheme="minorEastAsia" w:hAnsi="Cambria Math"/>
-                <w:i/>
-              </w:rPr>
-            </m:ctrlPr>
-          </m:sSubPr>
-          <m:e>
-            <m:r>
-              <w:rPr>
-                <w:rFonts w:ascii="Cambria Math" w:eastAsiaTheme="minorEastAsia" w:hAnsi="Cambria Math"/>
-              </w:rPr>
-              <m:t>t</m:t>
-            </m:r>
-          </m:e>
-          <m:sub>
-            <m:r>
-              <w:rPr>
-                <w:rFonts w:ascii="Cambria Math" w:eastAsiaTheme="minorEastAsia" w:hAnsi="Cambria Math"/>
-              </w:rPr>
-              <m:t>on</m:t>
-            </m:r>
-          </m:sub>
-        </m:sSub>
-      </m:oMath>
-      <w:r>
-        <w:rPr>
-          <w:rFonts w:eastAsiaTheme="minorEastAsia"/>
-        </w:rPr>
-        <w:t xml:space="preserve"> según la ecuación de proyecto de los apuntes:</w:t>
-      </w:r>
-    </w:p>
-    <w:p>
-      <w:pPr>
-        <w:ind w:left="708"/>
-        <w:rPr>
-          <w:rFonts w:eastAsiaTheme="minorEastAsia"/>
-          <w:b/>
         </w:rPr>
       </w:pPr>
       <m:oMathPara>
@@ -3435,8 +3265,7 @@
             <m:sSubPr>
               <m:ctrlPr>
                 <w:rPr>
-                  <w:rFonts w:ascii="Cambria Math" w:hAnsi="Cambria Math"/>
-                  <w:b/>
+                  <w:rFonts w:ascii="Cambria Math" w:eastAsiaTheme="minorEastAsia" w:hAnsi="Cambria Math"/>
                   <w:i/>
                 </w:rPr>
               </m:ctrlPr>
@@ -3444,164 +3273,21 @@
             <m:e>
               <m:r>
                 <w:rPr>
-                  <w:rFonts w:ascii="Cambria Math" w:hAnsi="Cambria Math"/>
+                  <w:rFonts w:ascii="Cambria Math" w:eastAsiaTheme="minorEastAsia" w:hAnsi="Cambria Math"/>
                 </w:rPr>
-                <m:t>t</m:t>
+                <m:t>L</m:t>
               </m:r>
             </m:e>
             <m:sub>
               <m:r>
-                <m:rPr>
-                  <m:sty m:val="bi"/>
-                </m:rPr>
                 <w:rPr>
-                  <w:rFonts w:ascii="Cambria Math" w:hAnsi="Cambria Math"/>
+                  <w:rFonts w:ascii="Cambria Math" w:eastAsiaTheme="minorEastAsia" w:hAnsi="Cambria Math"/>
                 </w:rPr>
-                <m:t>on</m:t>
+                <m:t>B</m:t>
               </m:r>
             </m:sub>
           </m:sSub>
           <m:r>
-            <m:rPr>
-              <m:sty m:val="bi"/>
-            </m:rPr>
-            <w:rPr>
-              <w:rFonts w:ascii="Cambria Math" w:hAnsi="Cambria Math"/>
-            </w:rPr>
-            <m:t>=</m:t>
-          </m:r>
-          <m:f>
-            <m:fPr>
-              <m:ctrlPr>
-                <w:rPr>
-                  <w:rFonts w:ascii="Cambria Math" w:hAnsi="Cambria Math"/>
-                  <w:b/>
-                  <w:i/>
-                </w:rPr>
-              </m:ctrlPr>
-            </m:fPr>
-            <m:num>
-              <m:d>
-                <m:dPr>
-                  <m:ctrlPr>
-                    <w:rPr>
-                      <w:rFonts w:ascii="Cambria Math" w:hAnsi="Cambria Math"/>
-                      <w:b/>
-                      <w:i/>
-                    </w:rPr>
-                  </m:ctrlPr>
-                </m:dPr>
-                <m:e>
-                  <m:r>
-                    <m:rPr>
-                      <m:sty m:val="p"/>
-                    </m:rPr>
-                    <w:rPr>
-                      <w:rFonts w:ascii="Cambria Math" w:hAnsi="Cambria Math"/>
-                    </w:rPr>
-                    <m:t>1-</m:t>
-                  </m:r>
-                  <m:f>
-                    <m:fPr>
-                      <m:ctrlPr>
-                        <w:rPr>
-                          <w:rFonts w:ascii="Cambria Math" w:hAnsi="Cambria Math"/>
-                        </w:rPr>
-                      </m:ctrlPr>
-                    </m:fPr>
-                    <m:num>
-                      <m:sSub>
-                        <m:sSubPr>
-                          <m:ctrlPr>
-                            <w:rPr>
-                              <w:rFonts w:ascii="Cambria Math" w:hAnsi="Cambria Math"/>
-                              <w:i/>
-                            </w:rPr>
-                          </m:ctrlPr>
-                        </m:sSubPr>
-                        <m:e>
-                          <m:r>
-                            <w:rPr>
-                              <w:rFonts w:ascii="Cambria Math" w:hAnsi="Cambria Math"/>
-                            </w:rPr>
-                            <m:t>V</m:t>
-                          </m:r>
-                        </m:e>
-                        <m:sub>
-                          <m:r>
-                            <w:rPr>
-                              <w:rFonts w:ascii="Cambria Math" w:hAnsi="Cambria Math"/>
-                            </w:rPr>
-                            <m:t>p</m:t>
-                          </m:r>
-                        </m:sub>
-                      </m:sSub>
-                    </m:num>
-                    <m:den>
-                      <m:sSub>
-                        <m:sSubPr>
-                          <m:ctrlPr>
-                            <w:rPr>
-                              <w:rFonts w:ascii="Cambria Math" w:hAnsi="Cambria Math"/>
-                              <w:i/>
-                            </w:rPr>
-                          </m:ctrlPr>
-                        </m:sSubPr>
-                        <m:e>
-                          <m:r>
-                            <w:rPr>
-                              <w:rFonts w:ascii="Cambria Math" w:hAnsi="Cambria Math"/>
-                            </w:rPr>
-                            <m:t>V</m:t>
-                          </m:r>
-                        </m:e>
-                        <m:sub>
-                          <m:r>
-                            <w:rPr>
-                              <w:rFonts w:ascii="Cambria Math" w:hAnsi="Cambria Math"/>
-                            </w:rPr>
-                            <m:t>o</m:t>
-                          </m:r>
-                        </m:sub>
-                      </m:sSub>
-                    </m:den>
-                  </m:f>
-                </m:e>
-              </m:d>
-            </m:num>
-            <m:den>
-              <m:sSub>
-                <m:sSubPr>
-                  <m:ctrlPr>
-                    <w:rPr>
-                      <w:rFonts w:ascii="Cambria Math" w:hAnsi="Cambria Math"/>
-                      <w:i/>
-                    </w:rPr>
-                  </m:ctrlPr>
-                </m:sSubPr>
-                <m:e>
-                  <m:r>
-                    <w:rPr>
-                      <w:rFonts w:ascii="Cambria Math" w:hAnsi="Cambria Math"/>
-                    </w:rPr>
-                    <m:t>f</m:t>
-                  </m:r>
-                </m:e>
-                <m:sub>
-                  <m:r>
-                    <w:rPr>
-                      <w:rFonts w:ascii="Cambria Math" w:hAnsi="Cambria Math"/>
-                    </w:rPr>
-                    <m:t>sMin</m:t>
-                  </m:r>
-                </m:sub>
-              </m:sSub>
-            </m:den>
-          </m:f>
-          <m:r>
-            <m:rPr>
-              <m:sty m:val="bi"/>
-            </m:rPr>
             <w:rPr>
               <w:rFonts w:ascii="Cambria Math" w:eastAsiaTheme="minorEastAsia" w:hAnsi="Cambria Math"/>
             </w:rPr>
@@ -3611,238 +3297,31 @@
             <m:fPr>
               <m:ctrlPr>
                 <w:rPr>
-                  <w:rFonts w:ascii="Cambria Math" w:hAnsi="Cambria Math"/>
-                  <w:b/>
+                  <w:rFonts w:ascii="Cambria Math" w:eastAsiaTheme="minorEastAsia" w:hAnsi="Cambria Math"/>
                   <w:i/>
                 </w:rPr>
               </m:ctrlPr>
             </m:fPr>
             <m:num>
-              <m:d>
-                <m:dPr>
+              <m:acc>
+                <m:accPr>
+                  <m:chr m:val="̅"/>
                   <m:ctrlPr>
                     <w:rPr>
-                      <w:rFonts w:ascii="Cambria Math" w:hAnsi="Cambria Math"/>
-                      <w:b/>
+                      <w:rFonts w:ascii="Cambria Math" w:eastAsiaTheme="minorEastAsia" w:hAnsi="Cambria Math"/>
                       <w:i/>
                     </w:rPr>
                   </m:ctrlPr>
-                </m:dPr>
-                <m:e>
-                  <m:r>
-                    <m:rPr>
-                      <m:sty m:val="p"/>
-                    </m:rPr>
-                    <w:rPr>
-                      <w:rFonts w:ascii="Cambria Math" w:hAnsi="Cambria Math"/>
-                    </w:rPr>
-                    <m:t>1-</m:t>
-                  </m:r>
-                  <m:f>
-                    <m:fPr>
-                      <m:ctrlPr>
-                        <w:rPr>
-                          <w:rFonts w:ascii="Cambria Math" w:hAnsi="Cambria Math"/>
-                        </w:rPr>
-                      </m:ctrlPr>
-                    </m:fPr>
-                    <m:num>
-                      <m:r>
-                        <w:rPr>
-                          <w:rFonts w:ascii="Cambria Math" w:hAnsi="Cambria Math"/>
-                        </w:rPr>
-                        <m:t>220</m:t>
-                      </m:r>
-                      <m:rad>
-                        <m:radPr>
-                          <m:degHide m:val="1"/>
-                          <m:ctrlPr>
-                            <w:rPr>
-                              <w:rFonts w:ascii="Cambria Math" w:hAnsi="Cambria Math"/>
-                              <w:i/>
-                            </w:rPr>
-                          </m:ctrlPr>
-                        </m:radPr>
-                        <m:deg/>
-                        <m:e>
-                          <m:r>
-                            <w:rPr>
-                              <w:rFonts w:ascii="Cambria Math" w:hAnsi="Cambria Math"/>
-                            </w:rPr>
-                            <m:t>2</m:t>
-                          </m:r>
-                        </m:e>
-                      </m:rad>
-                    </m:num>
-                    <m:den>
-                      <m:r>
-                        <w:rPr>
-                          <w:rFonts w:ascii="Cambria Math" w:hAnsi="Cambria Math"/>
-                        </w:rPr>
-                        <m:t>550</m:t>
-                      </m:r>
-                    </m:den>
-                  </m:f>
-                </m:e>
-              </m:d>
-            </m:num>
-            <m:den>
-              <m:r>
-                <w:rPr>
-                  <w:rFonts w:ascii="Cambria Math" w:hAnsi="Cambria Math"/>
-                </w:rPr>
-                <m:t>15000</m:t>
-              </m:r>
-            </m:den>
-          </m:f>
-          <m:r>
-            <m:rPr>
-              <m:sty m:val="bi"/>
-            </m:rPr>
-            <w:rPr>
-              <w:rFonts w:ascii="Cambria Math" w:eastAsiaTheme="minorEastAsia" w:hAnsi="Cambria Math"/>
-            </w:rPr>
-            <m:t>=</m:t>
-          </m:r>
-          <m:r>
-            <w:rPr>
-              <w:rFonts w:ascii="Cambria Math" w:eastAsiaTheme="minorEastAsia" w:hAnsi="Cambria Math"/>
-            </w:rPr>
-            <m:t>28.95[μs]</m:t>
-          </m:r>
-        </m:oMath>
-      </m:oMathPara>
-    </w:p>
-    <w:p>
-      <w:pPr>
-        <w:rPr>
-          <w:rFonts w:eastAsiaTheme="minorEastAsia"/>
-        </w:rPr>
-      </w:pPr>
-      <w:r>
-        <w:t xml:space="preserve">Conociendo </w:t>
-      </w:r>
-      <m:oMath>
-        <m:sSub>
-          <m:sSubPr>
-            <m:ctrlPr>
-              <w:rPr>
-                <w:rFonts w:ascii="Cambria Math" w:hAnsi="Cambria Math"/>
-                <w:i/>
-              </w:rPr>
-            </m:ctrlPr>
-          </m:sSubPr>
-          <m:e>
-            <m:r>
-              <w:rPr>
-                <w:rFonts w:ascii="Cambria Math" w:hAnsi="Cambria Math"/>
-              </w:rPr>
-              <m:t>t</m:t>
-            </m:r>
-          </m:e>
-          <m:sub>
-            <m:r>
-              <w:rPr>
-                <w:rFonts w:ascii="Cambria Math" w:hAnsi="Cambria Math"/>
-              </w:rPr>
-              <m:t>on</m:t>
-            </m:r>
-          </m:sub>
-        </m:sSub>
-      </m:oMath>
-      <w:r>
-        <w:rPr>
-          <w:rFonts w:eastAsiaTheme="minorEastAsia"/>
-        </w:rPr>
-        <w:t xml:space="preserve"> se procede a calcular la inductancia del convertidor Boost como:</w:t>
-      </w:r>
-    </w:p>
-    <w:p>
-      <w:pPr>
-        <w:ind w:firstLine="708"/>
-        <w:rPr>
-          <w:rFonts w:eastAsiaTheme="minorEastAsia"/>
-          <w:b/>
-        </w:rPr>
-      </w:pPr>
-      <m:oMathPara>
-        <m:oMath>
-          <m:sSub>
-            <m:sSubPr>
-              <m:ctrlPr>
-                <w:rPr>
-                  <w:rFonts w:ascii="Cambria Math" w:hAnsi="Cambria Math"/>
-                  <w:i/>
-                </w:rPr>
-              </m:ctrlPr>
-            </m:sSubPr>
-            <m:e>
-              <m:r>
-                <w:rPr>
-                  <w:rFonts w:ascii="Cambria Math" w:hAnsi="Cambria Math"/>
-                </w:rPr>
-                <m:t>L</m:t>
-              </m:r>
-            </m:e>
-            <m:sub>
-              <m:r>
-                <w:rPr>
-                  <w:rFonts w:ascii="Cambria Math" w:hAnsi="Cambria Math"/>
-                </w:rPr>
-                <m:t>B</m:t>
-              </m:r>
-            </m:sub>
-          </m:sSub>
-          <m:r>
-            <w:rPr>
-              <w:rFonts w:ascii="Cambria Math" w:hAnsi="Cambria Math"/>
-            </w:rPr>
-            <m:t>=</m:t>
-          </m:r>
-          <m:f>
-            <m:fPr>
-              <m:ctrlPr>
-                <w:rPr>
-                  <w:rFonts w:ascii="Cambria Math" w:hAnsi="Cambria Math"/>
-                  <w:i/>
-                </w:rPr>
-              </m:ctrlPr>
-            </m:fPr>
-            <m:num>
-              <m:sSubSup>
-                <m:sSubSupPr>
-                  <m:ctrlPr>
-                    <w:rPr>
-                      <w:rFonts w:ascii="Cambria Math" w:hAnsi="Cambria Math"/>
-                      <w:i/>
-                    </w:rPr>
-                  </m:ctrlPr>
-                </m:sSubSupPr>
+                </m:accPr>
                 <m:e>
                   <m:r>
                     <w:rPr>
-                      <w:rFonts w:ascii="Cambria Math" w:hAnsi="Cambria Math"/>
+                      <w:rFonts w:ascii="Cambria Math" w:eastAsiaTheme="minorEastAsia" w:hAnsi="Cambria Math"/>
                     </w:rPr>
-                    <m:t>V</m:t>
+                    <m:t>ΔI(wt)</m:t>
                   </m:r>
                 </m:e>
-                <m:sub>
-                  <m:r>
-                    <w:rPr>
-                      <w:rFonts w:ascii="Cambria Math" w:hAnsi="Cambria Math"/>
-                    </w:rPr>
-                    <m:t>p</m:t>
-                  </m:r>
-                </m:sub>
-                <m:sup>
-                  <m:r>
-                    <w:rPr>
-                      <w:rFonts w:ascii="Cambria Math" w:hAnsi="Cambria Math"/>
-                    </w:rPr>
-                    <m:t>2</m:t>
-                  </m:r>
-                </m:sup>
-              </m:sSubSup>
+              </m:acc>
               <m:r>
                 <w:rPr>
                   <w:rFonts w:ascii="Cambria Math" w:hAnsi="Cambria Math"/>
@@ -3853,8 +3332,7 @@
                 <m:sSubPr>
                   <m:ctrlPr>
                     <w:rPr>
-                      <w:rFonts w:ascii="Cambria Math" w:hAnsi="Cambria Math"/>
-                      <w:b/>
+                      <w:rFonts w:ascii="Cambria Math" w:eastAsiaTheme="minorEastAsia" w:hAnsi="Cambria Math"/>
                       <w:i/>
                     </w:rPr>
                   </m:ctrlPr>
@@ -3862,20 +3340,17 @@
                 <m:e>
                   <m:r>
                     <w:rPr>
-                      <w:rFonts w:ascii="Cambria Math" w:hAnsi="Cambria Math"/>
+                      <w:rFonts w:ascii="Cambria Math" w:eastAsiaTheme="minorEastAsia" w:hAnsi="Cambria Math"/>
                     </w:rPr>
-                    <m:t>t</m:t>
+                    <m:t>V</m:t>
                   </m:r>
                 </m:e>
                 <m:sub>
                   <m:r>
-                    <m:rPr>
-                      <m:sty m:val="bi"/>
-                    </m:rPr>
                     <w:rPr>
-                      <w:rFonts w:ascii="Cambria Math" w:hAnsi="Cambria Math"/>
+                      <w:rFonts w:ascii="Cambria Math" w:eastAsiaTheme="minorEastAsia" w:hAnsi="Cambria Math"/>
                     </w:rPr>
-                    <m:t>on</m:t>
+                    <m:t>p</m:t>
                   </m:r>
                 </m:sub>
               </m:sSub>
@@ -3883,16 +3358,15 @@
             <m:den>
               <m:r>
                 <w:rPr>
-                  <w:rFonts w:ascii="Cambria Math" w:hAnsi="Cambria Math"/>
+                  <w:rFonts w:ascii="Cambria Math" w:eastAsiaTheme="minorEastAsia" w:hAnsi="Cambria Math"/>
                 </w:rPr>
-                <m:t>4∙</m:t>
+                <m:t>Δ</m:t>
               </m:r>
               <m:sSub>
                 <m:sSubPr>
                   <m:ctrlPr>
                     <w:rPr>
-                      <w:rFonts w:ascii="Cambria Math" w:hAnsi="Cambria Math"/>
-                      <w:b/>
+                      <w:rFonts w:ascii="Cambria Math" w:eastAsiaTheme="minorEastAsia" w:hAnsi="Cambria Math"/>
                       <w:i/>
                     </w:rPr>
                   </m:ctrlPr>
@@ -3900,18 +3374,164 @@
                 <m:e>
                   <m:r>
                     <w:rPr>
-                      <w:rFonts w:ascii="Cambria Math" w:hAnsi="Cambria Math"/>
+                      <w:rFonts w:ascii="Cambria Math" w:eastAsiaTheme="minorEastAsia" w:hAnsi="Cambria Math"/>
                     </w:rPr>
-                    <m:t>P</m:t>
+                    <m:t>I</m:t>
                   </m:r>
                 </m:e>
                 <m:sub>
                   <m:r>
-                    <m:rPr>
-                      <m:sty m:val="bi"/>
-                    </m:rPr>
                     <w:rPr>
-                      <w:rFonts w:ascii="Cambria Math" w:hAnsi="Cambria Math"/>
+                      <w:rFonts w:ascii="Cambria Math" w:eastAsiaTheme="minorEastAsia" w:hAnsi="Cambria Math"/>
+                    </w:rPr>
+                    <m:t>MAX</m:t>
+                  </m:r>
+                </m:sub>
+              </m:sSub>
+              <m:r>
+                <w:rPr>
+                  <w:rFonts w:ascii="Cambria Math" w:hAnsi="Cambria Math"/>
+                </w:rPr>
+                <m:t>∙</m:t>
+              </m:r>
+              <m:sSub>
+                <m:sSubPr>
+                  <m:ctrlPr>
+                    <w:rPr>
+                      <w:rFonts w:ascii="Cambria Math" w:eastAsiaTheme="minorEastAsia" w:hAnsi="Cambria Math"/>
+                      <w:i/>
+                    </w:rPr>
+                  </m:ctrlPr>
+                </m:sSubPr>
+                <m:e>
+                  <m:r>
+                    <w:rPr>
+                      <w:rFonts w:ascii="Cambria Math" w:eastAsiaTheme="minorEastAsia" w:hAnsi="Cambria Math"/>
+                    </w:rPr>
+                    <m:t>F</m:t>
+                  </m:r>
+                </m:e>
+                <m:sub>
+                  <m:r>
+                    <w:rPr>
+                      <w:rFonts w:ascii="Cambria Math" w:eastAsiaTheme="minorEastAsia" w:hAnsi="Cambria Math"/>
+                    </w:rPr>
+                    <m:t>S</m:t>
+                  </m:r>
+                </m:sub>
+              </m:sSub>
+            </m:den>
+          </m:f>
+        </m:oMath>
+      </m:oMathPara>
+    </w:p>
+    <w:p>
+      <w:pPr>
+        <w:rPr>
+          <w:rFonts w:eastAsiaTheme="minorEastAsia"/>
+        </w:rPr>
+      </w:pPr>
+      <w:r>
+        <w:rPr>
+          <w:rFonts w:eastAsiaTheme="minorEastAsia"/>
+        </w:rPr>
+        <w:t xml:space="preserve">Primero </w:t>
+      </w:r>
+      <m:oMath>
+        <m:acc>
+          <m:accPr>
+            <m:chr m:val="̅"/>
+            <m:ctrlPr>
+              <w:rPr>
+                <w:rFonts w:ascii="Cambria Math" w:eastAsiaTheme="minorEastAsia" w:hAnsi="Cambria Math"/>
+                <w:i/>
+              </w:rPr>
+            </m:ctrlPr>
+          </m:accPr>
+          <m:e>
+            <m:r>
+              <w:rPr>
+                <w:rFonts w:ascii="Cambria Math" w:eastAsiaTheme="minorEastAsia" w:hAnsi="Cambria Math"/>
+              </w:rPr>
+              <m:t>ΔI(wt)</m:t>
+            </m:r>
+          </m:e>
+        </m:acc>
+      </m:oMath>
+      <w:r>
+        <w:rPr>
+          <w:rFonts w:eastAsiaTheme="minorEastAsia"/>
+        </w:rPr>
+        <w:t xml:space="preserve"> se considera el máximo y se debe obtener para:</w:t>
+      </w:r>
+    </w:p>
+    <w:p>
+      <w:pPr>
+        <w:rPr>
+          <w:rFonts w:eastAsiaTheme="minorEastAsia"/>
+        </w:rPr>
+      </w:pPr>
+      <m:oMathPara>
+        <m:oMath>
+          <m:f>
+            <m:fPr>
+              <m:ctrlPr>
+                <w:rPr>
+                  <w:rFonts w:ascii="Cambria Math" w:eastAsiaTheme="minorEastAsia" w:hAnsi="Cambria Math"/>
+                  <w:i/>
+                </w:rPr>
+              </m:ctrlPr>
+            </m:fPr>
+            <m:num>
+              <m:sSub>
+                <m:sSubPr>
+                  <m:ctrlPr>
+                    <w:rPr>
+                      <w:rFonts w:ascii="Cambria Math" w:eastAsiaTheme="minorEastAsia" w:hAnsi="Cambria Math"/>
+                      <w:i/>
+                    </w:rPr>
+                  </m:ctrlPr>
+                </m:sSubPr>
+                <m:e>
+                  <m:r>
+                    <w:rPr>
+                      <w:rFonts w:ascii="Cambria Math" w:eastAsiaTheme="minorEastAsia" w:hAnsi="Cambria Math"/>
+                    </w:rPr>
+                    <m:t>V</m:t>
+                  </m:r>
+                </m:e>
+                <m:sub>
+                  <m:r>
+                    <w:rPr>
+                      <w:rFonts w:ascii="Cambria Math" w:eastAsiaTheme="minorEastAsia" w:hAnsi="Cambria Math"/>
+                    </w:rPr>
+                    <m:t>p</m:t>
+                  </m:r>
+                </m:sub>
+              </m:sSub>
+            </m:num>
+            <m:den>
+              <m:sSub>
+                <m:sSubPr>
+                  <m:ctrlPr>
+                    <w:rPr>
+                      <w:rFonts w:ascii="Cambria Math" w:eastAsiaTheme="minorEastAsia" w:hAnsi="Cambria Math"/>
+                      <w:i/>
+                    </w:rPr>
+                  </m:ctrlPr>
+                </m:sSubPr>
+                <m:e>
+                  <m:r>
+                    <w:rPr>
+                      <w:rFonts w:ascii="Cambria Math" w:eastAsiaTheme="minorEastAsia" w:hAnsi="Cambria Math"/>
+                    </w:rPr>
+                    <m:t>V</m:t>
+                  </m:r>
+                </m:e>
+                <m:sub>
+                  <m:r>
+                    <w:rPr>
+                      <w:rFonts w:ascii="Cambria Math" w:eastAsiaTheme="minorEastAsia" w:hAnsi="Cambria Math"/>
                     </w:rPr>
                     <m:t>o</m:t>
                   </m:r>
@@ -3929,118 +3549,705 @@
             <m:fPr>
               <m:ctrlPr>
                 <w:rPr>
-                  <w:rFonts w:ascii="Cambria Math" w:hAnsi="Cambria Math"/>
+                  <w:rFonts w:ascii="Cambria Math" w:eastAsiaTheme="minorEastAsia" w:hAnsi="Cambria Math"/>
                   <w:i/>
                 </w:rPr>
               </m:ctrlPr>
             </m:fPr>
             <m:num>
-              <m:sSup>
-                <m:sSupPr>
+              <m:r>
+                <w:rPr>
+                  <w:rFonts w:ascii="Cambria Math" w:eastAsiaTheme="minorEastAsia" w:hAnsi="Cambria Math"/>
+                </w:rPr>
+                <m:t>311.127</m:t>
+              </m:r>
+            </m:num>
+            <m:den>
+              <m:r>
+                <w:rPr>
+                  <w:rFonts w:ascii="Cambria Math" w:eastAsiaTheme="minorEastAsia" w:hAnsi="Cambria Math"/>
+                </w:rPr>
+                <m:t>550</m:t>
+              </m:r>
+            </m:den>
+          </m:f>
+          <m:r>
+            <w:rPr>
+              <w:rFonts w:ascii="Cambria Math" w:eastAsiaTheme="minorEastAsia" w:hAnsi="Cambria Math"/>
+            </w:rPr>
+            <m:t>=0.565685</m:t>
+          </m:r>
+        </m:oMath>
+      </m:oMathPara>
+    </w:p>
+    <w:p>
+      <w:pPr>
+        <w:rPr>
+          <w:rFonts w:eastAsiaTheme="minorEastAsia"/>
+        </w:rPr>
+      </w:pPr>
+      <w:r>
+        <w:rPr>
+          <w:rFonts w:eastAsiaTheme="minorEastAsia"/>
+        </w:rPr>
+        <w:t xml:space="preserve">De los apuntes tenemos la ecuación de </w:t>
+      </w:r>
+      <m:oMath>
+        <m:acc>
+          <m:accPr>
+            <m:chr m:val="̅"/>
+            <m:ctrlPr>
+              <w:rPr>
+                <w:rFonts w:ascii="Cambria Math" w:eastAsiaTheme="minorEastAsia" w:hAnsi="Cambria Math"/>
+                <w:i/>
+              </w:rPr>
+            </m:ctrlPr>
+          </m:accPr>
+          <m:e>
+            <m:r>
+              <w:rPr>
+                <w:rFonts w:ascii="Cambria Math" w:eastAsiaTheme="minorEastAsia" w:hAnsi="Cambria Math"/>
+              </w:rPr>
+              <m:t>ΔI(wt)</m:t>
+            </m:r>
+          </m:e>
+        </m:acc>
+      </m:oMath>
+      <w:r>
+        <w:rPr>
+          <w:rFonts w:eastAsiaTheme="minorEastAsia"/>
+        </w:rPr>
+        <w:t xml:space="preserve"> la cual se grafica en MATLAB para la razón de tensión indicada, obteniendo:</w:t>
+      </w:r>
+    </w:p>
+    <w:p>
+      <w:pPr>
+        <w:jc w:val="center"/>
+        <w:rPr>
+          <w:rFonts w:eastAsiaTheme="minorEastAsia"/>
+          <w:sz w:val="18"/>
+          <w:szCs w:val="18"/>
+        </w:rPr>
+      </w:pPr>
+      <w:r>
+        <w:rPr>
+          <w:rFonts w:eastAsiaTheme="minorEastAsia"/>
+        </w:rPr>
+        <w:pict>
+          <v:shapetype id="_x0000_t75" coordsize="21600,21600" o:spt="75" o:preferrelative="t" path="m@4@5l@4@11@9@11@9@5xe" filled="f" stroked="f">
+            <v:stroke joinstyle="miter"/>
+            <v:formulas>
+              <v:f eqn="if lineDrawn pixelLineWidth 0"/>
+              <v:f eqn="sum @0 1 0"/>
+              <v:f eqn="sum 0 0 @1"/>
+              <v:f eqn="prod @2 1 2"/>
+              <v:f eqn="prod @3 21600 pixelWidth"/>
+              <v:f eqn="prod @3 21600 pixelHeight"/>
+              <v:f eqn="sum @0 0 1"/>
+              <v:f eqn="prod @6 1 2"/>
+              <v:f eqn="prod @7 21600 pixelWidth"/>
+              <v:f eqn="sum @8 21600 0"/>
+              <v:f eqn="prod @7 21600 pixelHeight"/>
+              <v:f eqn="sum @10 21600 0"/>
+            </v:formulas>
+            <v:path o:extrusionok="f" gradientshapeok="t" o:connecttype="rect"/>
+            <o:lock v:ext="edit" aspectratio="t"/>
+          </v:shapetype>
+          <v:shape id="_x0000_i1032" type="#_x0000_t75" style="width:435pt;height:300.75pt">
+            <v:imagedata r:id="rId20" o:title="Ondulacion corriente norm"/>
+          </v:shape>
+        </w:pict>
+      </w:r>
+      <w:r>
+        <w:rPr>
+          <w:rFonts w:eastAsiaTheme="minorEastAsia"/>
+        </w:rPr>
+        <w:br/>
+      </w:r>
+      <w:r>
+        <w:rPr>
+          <w:rFonts w:eastAsiaTheme="minorEastAsia"/>
+          <w:sz w:val="18"/>
+          <w:szCs w:val="18"/>
+        </w:rPr>
+        <w:t>Figura 1-1: Ondulación de corriente normalizada</w:t>
+      </w:r>
+    </w:p>
+    <w:p>
+      <w:pPr>
+        <w:rPr>
+          <w:rFonts w:eastAsiaTheme="minorEastAsia"/>
+        </w:rPr>
+      </w:pPr>
+      <w:r>
+        <w:rPr>
+          <w:rFonts w:eastAsiaTheme="minorEastAsia"/>
+        </w:rPr>
+        <w:t>Observando el máximo podemos plantear la ondulación normalizada para el proyecto como:</w:t>
+      </w:r>
+    </w:p>
+    <w:p>
+      <w:pPr>
+        <w:rPr>
+          <w:rFonts w:eastAsiaTheme="minorEastAsia"/>
+        </w:rPr>
+      </w:pPr>
+      <m:oMathPara>
+        <m:oMath>
+          <m:acc>
+            <m:accPr>
+              <m:chr m:val="̅"/>
+              <m:ctrlPr>
+                <w:rPr>
+                  <w:rFonts w:ascii="Cambria Math" w:eastAsiaTheme="minorEastAsia" w:hAnsi="Cambria Math"/>
+                  <w:i/>
+                </w:rPr>
+              </m:ctrlPr>
+            </m:accPr>
+            <m:e>
+              <m:r>
+                <w:rPr>
+                  <w:rFonts w:ascii="Cambria Math" w:eastAsiaTheme="minorEastAsia" w:hAnsi="Cambria Math"/>
+                </w:rPr>
+                <m:t>ΔI(wt)</m:t>
+              </m:r>
+            </m:e>
+          </m:acc>
+          <m:r>
+            <m:rPr>
+              <m:sty m:val="p"/>
+            </m:rPr>
+            <w:rPr>
+              <w:rFonts w:ascii="Cambria Math" w:eastAsiaTheme="minorEastAsia" w:hAnsi="Cambria Math"/>
+            </w:rPr>
+            <m:t xml:space="preserve"> </m:t>
+          </m:r>
+          <m:r>
+            <w:rPr>
+              <w:rFonts w:ascii="Cambria Math" w:eastAsiaTheme="minorEastAsia" w:hAnsi="Cambria Math"/>
+            </w:rPr>
+            <m:t>=0.4419</m:t>
+          </m:r>
+        </m:oMath>
+      </m:oMathPara>
+    </w:p>
+    <w:p>
+      <w:pPr>
+        <w:rPr>
+          <w:rFonts w:eastAsiaTheme="minorEastAsia"/>
+        </w:rPr>
+      </w:pPr>
+      <w:r>
+        <w:rPr>
+          <w:rFonts w:eastAsiaTheme="minorEastAsia"/>
+        </w:rPr>
+        <w:t xml:space="preserve">Ahora es necesario encontrar </w:t>
+      </w:r>
+      <m:oMath>
+        <m:r>
+          <w:rPr>
+            <w:rFonts w:ascii="Cambria Math" w:eastAsiaTheme="minorEastAsia" w:hAnsi="Cambria Math"/>
+          </w:rPr>
+          <m:t>Δ</m:t>
+        </m:r>
+        <m:sSub>
+          <m:sSubPr>
+            <m:ctrlPr>
+              <w:rPr>
+                <w:rFonts w:ascii="Cambria Math" w:eastAsiaTheme="minorEastAsia" w:hAnsi="Cambria Math"/>
+                <w:i/>
+              </w:rPr>
+            </m:ctrlPr>
+          </m:sSubPr>
+          <m:e>
+            <m:r>
+              <w:rPr>
+                <w:rFonts w:ascii="Cambria Math" w:eastAsiaTheme="minorEastAsia" w:hAnsi="Cambria Math"/>
+              </w:rPr>
+              <m:t>I</m:t>
+            </m:r>
+          </m:e>
+          <m:sub>
+            <m:r>
+              <w:rPr>
+                <w:rFonts w:ascii="Cambria Math" w:eastAsiaTheme="minorEastAsia" w:hAnsi="Cambria Math"/>
+              </w:rPr>
+              <m:t>MAX</m:t>
+            </m:r>
+          </m:sub>
+        </m:sSub>
+      </m:oMath>
+      <w:r>
+        <w:rPr>
+          <w:rFonts w:eastAsiaTheme="minorEastAsia"/>
+        </w:rPr>
+        <w:t xml:space="preserve"> para el cual se considerará una oscilación del 20%</w:t>
+      </w:r>
+      <w:r>
+        <w:rPr>
+          <w:rFonts w:eastAsiaTheme="minorEastAsia"/>
+        </w:rPr>
+        <w:t xml:space="preserve"> de la corriente peak que circulará por la inductancia Boost, el cálculo se presenta a continuación:</w:t>
+      </w:r>
+    </w:p>
+    <w:p>
+      <w:pPr>
+        <w:rPr>
+          <w:rFonts w:eastAsiaTheme="minorEastAsia"/>
+          <w:lang w:val="en-US"/>
+        </w:rPr>
+      </w:pPr>
+      <m:oMathPara>
+        <m:oMath>
+          <m:sSub>
+            <m:sSubPr>
+              <m:ctrlPr>
+                <w:rPr>
+                  <w:rFonts w:ascii="Cambria Math" w:eastAsiaTheme="minorEastAsia" w:hAnsi="Cambria Math"/>
+                  <w:i/>
+                </w:rPr>
+              </m:ctrlPr>
+            </m:sSubPr>
+            <m:e>
+              <m:r>
+                <w:rPr>
+                  <w:rFonts w:ascii="Cambria Math" w:eastAsiaTheme="minorEastAsia" w:hAnsi="Cambria Math"/>
+                </w:rPr>
+                <m:t>I</m:t>
+              </m:r>
+            </m:e>
+            <m:sub>
+              <m:r>
+                <w:rPr>
+                  <w:rFonts w:ascii="Cambria Math" w:eastAsiaTheme="minorEastAsia" w:hAnsi="Cambria Math"/>
+                </w:rPr>
+                <m:t>p</m:t>
+              </m:r>
+            </m:sub>
+          </m:sSub>
+          <m:r>
+            <w:rPr>
+              <w:rFonts w:ascii="Cambria Math" w:eastAsiaTheme="minorEastAsia" w:hAnsi="Cambria Math"/>
+            </w:rPr>
+            <m:t>=</m:t>
+          </m:r>
+          <m:f>
+            <m:fPr>
+              <m:ctrlPr>
+                <w:rPr>
+                  <w:rFonts w:ascii="Cambria Math" w:eastAsiaTheme="minorEastAsia" w:hAnsi="Cambria Math"/>
+                  <w:i/>
+                </w:rPr>
+              </m:ctrlPr>
+            </m:fPr>
+            <m:num>
+              <m:sSub>
+                <m:sSubPr>
                   <m:ctrlPr>
                     <w:rPr>
-                      <w:rFonts w:ascii="Cambria Math" w:hAnsi="Cambria Math"/>
+                      <w:rFonts w:ascii="Cambria Math" w:eastAsiaTheme="minorEastAsia" w:hAnsi="Cambria Math"/>
                       <w:i/>
                     </w:rPr>
                   </m:ctrlPr>
-                </m:sSupPr>
+                </m:sSubPr>
                 <m:e>
                   <m:r>
                     <w:rPr>
-                      <w:rFonts w:ascii="Cambria Math" w:hAnsi="Cambria Math"/>
+                      <w:rFonts w:ascii="Cambria Math" w:eastAsiaTheme="minorEastAsia" w:hAnsi="Cambria Math"/>
                     </w:rPr>
-                    <m:t>220</m:t>
+                    <m:t>P</m:t>
                   </m:r>
                 </m:e>
-                <m:sup>
+                <m:sub>
                   <m:r>
                     <w:rPr>
-                      <w:rFonts w:ascii="Cambria Math" w:hAnsi="Cambria Math"/>
+                      <w:rFonts w:ascii="Cambria Math" w:eastAsiaTheme="minorEastAsia" w:hAnsi="Cambria Math"/>
                     </w:rPr>
-                    <m:t>2</m:t>
+                    <m:t>o</m:t>
                   </m:r>
-                </m:sup>
-              </m:sSup>
-              <m:r>
-                <w:rPr>
-                  <w:rFonts w:ascii="Cambria Math" w:hAnsi="Cambria Math"/>
-                </w:rPr>
-                <m:t>∙2∙28.95∙</m:t>
-              </m:r>
-              <m:sSup>
-                <m:sSupPr>
-                  <m:ctrlPr>
-                    <w:rPr>
-                      <w:rFonts w:ascii="Cambria Math" w:hAnsi="Cambria Math"/>
-                      <w:i/>
-                    </w:rPr>
-                  </m:ctrlPr>
-                </m:sSupPr>
-                <m:e>
-                  <m:r>
-                    <w:rPr>
-                      <w:rFonts w:ascii="Cambria Math" w:hAnsi="Cambria Math"/>
-                    </w:rPr>
-                    <m:t>10</m:t>
-                  </m:r>
-                </m:e>
-                <m:sup>
-                  <m:r>
-                    <w:rPr>
-                      <w:rFonts w:ascii="Cambria Math" w:hAnsi="Cambria Math"/>
-                    </w:rPr>
-                    <m:t>-6</m:t>
-                  </m:r>
-                </m:sup>
-              </m:sSup>
+                </m:sub>
+              </m:sSub>
             </m:num>
             <m:den>
               <m:r>
                 <w:rPr>
                   <w:rFonts w:ascii="Cambria Math" w:hAnsi="Cambria Math"/>
+                  <w:lang w:val="en-US"/>
                 </w:rPr>
-                <m:t>4∙</m:t>
+                <m:t>ƞ</m:t>
+              </m:r>
+              <m:r>
+                <w:rPr>
+                  <w:rFonts w:ascii="Cambria Math" w:hAnsi="Cambria Math"/>
+                </w:rPr>
+                <m:t>∙</m:t>
+              </m:r>
+              <m:r>
+                <w:rPr>
+                  <w:rFonts w:ascii="Cambria Math" w:hAnsi="Cambria Math"/>
+                  <w:lang w:val="en-US"/>
+                </w:rPr>
+                <m:t>2</m:t>
+              </m:r>
+              <m:r>
+                <w:rPr>
+                  <w:rFonts w:ascii="Cambria Math" w:hAnsi="Cambria Math"/>
+                </w:rPr>
+                <m:t>∙</m:t>
+              </m:r>
+              <m:sSub>
+                <m:sSubPr>
+                  <m:ctrlPr>
+                    <w:rPr>
+                      <w:rFonts w:ascii="Cambria Math" w:hAnsi="Cambria Math"/>
+                      <w:i/>
+                      <w:lang w:val="en-US"/>
+                    </w:rPr>
+                  </m:ctrlPr>
+                </m:sSubPr>
+                <m:e>
+                  <m:r>
+                    <w:rPr>
+                      <w:rFonts w:ascii="Cambria Math" w:hAnsi="Cambria Math"/>
+                      <w:lang w:val="en-US"/>
+                    </w:rPr>
+                    <m:t>V</m:t>
+                  </m:r>
+                </m:e>
+                <m:sub>
+                  <m:r>
+                    <w:rPr>
+                      <w:rFonts w:ascii="Cambria Math" w:hAnsi="Cambria Math"/>
+                      <w:lang w:val="en-US"/>
+                    </w:rPr>
+                    <m:t>p</m:t>
+                  </m:r>
+                </m:sub>
+              </m:sSub>
+            </m:den>
+          </m:f>
+          <m:r>
+            <w:rPr>
+              <w:rFonts w:ascii="Cambria Math" w:eastAsiaTheme="minorEastAsia" w:hAnsi="Cambria Math"/>
+            </w:rPr>
+            <m:t>=</m:t>
+          </m:r>
+          <m:f>
+            <m:fPr>
+              <m:ctrlPr>
+                <w:rPr>
+                  <w:rFonts w:ascii="Cambria Math" w:eastAsiaTheme="minorEastAsia" w:hAnsi="Cambria Math"/>
+                  <w:i/>
+                </w:rPr>
+              </m:ctrlPr>
+            </m:fPr>
+            <m:num>
+              <m:r>
+                <w:rPr>
+                  <w:rFonts w:ascii="Cambria Math" w:eastAsiaTheme="minorEastAsia" w:hAnsi="Cambria Math"/>
+                </w:rPr>
+                <m:t>12100</m:t>
+              </m:r>
+            </m:num>
+            <m:den>
+              <m:r>
+                <w:rPr>
+                  <w:rFonts w:ascii="Cambria Math" w:hAnsi="Cambria Math"/>
+                  <w:lang w:val="en-US"/>
+                </w:rPr>
+                <m:t>0.95</m:t>
+              </m:r>
+              <m:r>
+                <w:rPr>
+                  <w:rFonts w:ascii="Cambria Math" w:hAnsi="Cambria Math"/>
+                </w:rPr>
+                <m:t>∙</m:t>
+              </m:r>
+              <m:r>
+                <w:rPr>
+                  <w:rFonts w:ascii="Cambria Math" w:hAnsi="Cambria Math"/>
+                  <w:lang w:val="en-US"/>
+                </w:rPr>
+                <m:t>2</m:t>
+              </m:r>
+              <m:r>
+                <w:rPr>
+                  <w:rFonts w:ascii="Cambria Math" w:hAnsi="Cambria Math"/>
+                </w:rPr>
+                <m:t>∙</m:t>
+              </m:r>
+              <m:r>
+                <w:rPr>
+                  <w:rFonts w:ascii="Cambria Math" w:hAnsi="Cambria Math"/>
+                  <w:lang w:val="en-US"/>
+                </w:rPr>
+                <m:t>311.127</m:t>
+              </m:r>
+            </m:den>
+          </m:f>
+          <m:r>
+            <w:rPr>
+              <w:rFonts w:ascii="Cambria Math" w:eastAsiaTheme="minorEastAsia" w:hAnsi="Cambria Math"/>
+            </w:rPr>
+            <m:t>=20.47</m:t>
+          </m:r>
+          <m:r>
+            <w:rPr>
+              <w:rFonts w:ascii="Cambria Math" w:hAnsi="Cambria Math"/>
+              <w:lang w:val="en-US"/>
+            </w:rPr>
+            <m:t>[</m:t>
+          </m:r>
+          <m:r>
+            <w:rPr>
+              <w:rFonts w:ascii="Cambria Math" w:hAnsi="Cambria Math"/>
+              <w:lang w:val="en-US"/>
+            </w:rPr>
+            <m:t>A</m:t>
+          </m:r>
+          <m:r>
+            <w:rPr>
+              <w:rFonts w:ascii="Cambria Math" w:hAnsi="Cambria Math"/>
+              <w:lang w:val="en-US"/>
+            </w:rPr>
+            <m:t>]</m:t>
+          </m:r>
+        </m:oMath>
+      </m:oMathPara>
+    </w:p>
+    <w:p>
+      <w:pPr>
+        <w:rPr>
+          <w:rFonts w:eastAsiaTheme="minorEastAsia"/>
+          <w:lang w:val="en-US"/>
+        </w:rPr>
+      </w:pPr>
+      <w:r>
+        <w:rPr>
+          <w:rFonts w:eastAsiaTheme="minorEastAsia"/>
+          <w:lang w:val="en-US"/>
+        </w:rPr>
+        <w:t>Entonces:</w:t>
+      </w:r>
+    </w:p>
+    <w:p>
+      <w:pPr>
+        <w:rPr>
+          <w:rFonts w:eastAsiaTheme="minorEastAsia"/>
+        </w:rPr>
+      </w:pPr>
+      <m:oMathPara>
+        <m:oMath>
+          <m:r>
+            <w:rPr>
+              <w:rFonts w:ascii="Cambria Math" w:eastAsiaTheme="minorEastAsia" w:hAnsi="Cambria Math"/>
+            </w:rPr>
+            <m:t>Δ</m:t>
+          </m:r>
+          <m:sSub>
+            <m:sSubPr>
+              <m:ctrlPr>
+                <w:rPr>
+                  <w:rFonts w:ascii="Cambria Math" w:eastAsiaTheme="minorEastAsia" w:hAnsi="Cambria Math"/>
+                  <w:i/>
+                </w:rPr>
+              </m:ctrlPr>
+            </m:sSubPr>
+            <m:e>
+              <m:r>
+                <w:rPr>
+                  <w:rFonts w:ascii="Cambria Math" w:eastAsiaTheme="minorEastAsia" w:hAnsi="Cambria Math"/>
+                </w:rPr>
+                <m:t>I</m:t>
+              </m:r>
+            </m:e>
+            <m:sub>
+              <m:r>
+                <w:rPr>
+                  <w:rFonts w:ascii="Cambria Math" w:eastAsiaTheme="minorEastAsia" w:hAnsi="Cambria Math"/>
+                </w:rPr>
+                <m:t>MAX</m:t>
+              </m:r>
+            </m:sub>
+          </m:sSub>
+          <m:r>
+            <w:rPr>
+              <w:rFonts w:ascii="Cambria Math" w:eastAsiaTheme="minorEastAsia" w:hAnsi="Cambria Math"/>
+            </w:rPr>
+            <m:t>=</m:t>
+          </m:r>
+          <m:sSub>
+            <m:sSubPr>
+              <m:ctrlPr>
+                <w:rPr>
+                  <w:rFonts w:ascii="Cambria Math" w:eastAsiaTheme="minorEastAsia" w:hAnsi="Cambria Math"/>
+                  <w:i/>
+                </w:rPr>
+              </m:ctrlPr>
+            </m:sSubPr>
+            <m:e>
+              <m:r>
+                <w:rPr>
+                  <w:rFonts w:ascii="Cambria Math" w:eastAsiaTheme="minorEastAsia" w:hAnsi="Cambria Math"/>
+                </w:rPr>
+                <m:t>I</m:t>
+              </m:r>
+            </m:e>
+            <m:sub>
+              <m:r>
+                <w:rPr>
+                  <w:rFonts w:ascii="Cambria Math" w:eastAsiaTheme="minorEastAsia" w:hAnsi="Cambria Math"/>
+                </w:rPr>
+                <m:t>p</m:t>
+              </m:r>
+            </m:sub>
+          </m:sSub>
+          <m:r>
+            <w:rPr>
+              <w:rFonts w:ascii="Cambria Math" w:eastAsiaTheme="minorEastAsia" w:hAnsi="Cambria Math"/>
+            </w:rPr>
+            <m:t>*0.2=4.1</m:t>
+          </m:r>
+          <m:r>
+            <w:rPr>
+              <w:rFonts w:ascii="Cambria Math" w:hAnsi="Cambria Math"/>
+              <w:lang w:val="en-US"/>
+            </w:rPr>
+            <m:t>[A]</m:t>
+          </m:r>
+        </m:oMath>
+      </m:oMathPara>
+    </w:p>
+    <w:p>
+      <w:pPr>
+        <w:rPr>
+          <w:rFonts w:eastAsiaTheme="minorEastAsia"/>
+        </w:rPr>
+      </w:pPr>
+      <w:r>
+        <w:rPr>
+          <w:rFonts w:eastAsiaTheme="minorEastAsia"/>
+        </w:rPr>
+        <w:t>Ahora teniendo los datos, se calcula la inductancia del convertidor Boost:</w:t>
+      </w:r>
+    </w:p>
+    <w:p>
+      <w:pPr>
+        <w:rPr>
+          <w:rFonts w:eastAsiaTheme="minorEastAsia"/>
+          <w:lang w:val="en-US"/>
+        </w:rPr>
+      </w:pPr>
+      <m:oMathPara>
+        <m:oMath>
+          <m:sSub>
+            <m:sSubPr>
+              <m:ctrlPr>
+                <w:rPr>
+                  <w:rFonts w:ascii="Cambria Math" w:eastAsiaTheme="minorEastAsia" w:hAnsi="Cambria Math"/>
+                  <w:i/>
+                </w:rPr>
+              </m:ctrlPr>
+            </m:sSubPr>
+            <m:e>
+              <m:r>
+                <w:rPr>
+                  <w:rFonts w:ascii="Cambria Math" w:eastAsiaTheme="minorEastAsia" w:hAnsi="Cambria Math"/>
+                </w:rPr>
+                <m:t>L</m:t>
+              </m:r>
+            </m:e>
+            <m:sub>
+              <m:r>
+                <w:rPr>
+                  <w:rFonts w:ascii="Cambria Math" w:eastAsiaTheme="minorEastAsia" w:hAnsi="Cambria Math"/>
+                </w:rPr>
+                <m:t>B</m:t>
+              </m:r>
+            </m:sub>
+          </m:sSub>
+          <m:r>
+            <w:rPr>
+              <w:rFonts w:ascii="Cambria Math" w:eastAsiaTheme="minorEastAsia" w:hAnsi="Cambria Math"/>
+            </w:rPr>
+            <m:t>=</m:t>
+          </m:r>
+          <m:f>
+            <m:fPr>
+              <m:ctrlPr>
+                <w:rPr>
+                  <w:rFonts w:ascii="Cambria Math" w:eastAsiaTheme="minorEastAsia" w:hAnsi="Cambria Math"/>
+                  <w:i/>
+                </w:rPr>
+              </m:ctrlPr>
+            </m:fPr>
+            <m:num>
+              <m:r>
+                <w:rPr>
+                  <w:rFonts w:ascii="Cambria Math" w:eastAsiaTheme="minorEastAsia" w:hAnsi="Cambria Math"/>
+                </w:rPr>
+                <m:t>0.4419</m:t>
+              </m:r>
+              <m:r>
+                <w:rPr>
+                  <w:rFonts w:ascii="Cambria Math" w:hAnsi="Cambria Math"/>
+                </w:rPr>
+                <m:t>∙</m:t>
               </m:r>
               <m:r>
                 <w:rPr>
                   <w:rFonts w:ascii="Cambria Math" w:eastAsiaTheme="minorEastAsia" w:hAnsi="Cambria Math"/>
                 </w:rPr>
-                <m:t>12736.8</m:t>
+                <m:t>311.127</m:t>
+              </m:r>
+            </m:num>
+            <m:den>
+              <m:r>
+                <w:rPr>
+                  <w:rFonts w:ascii="Cambria Math" w:eastAsiaTheme="minorEastAsia" w:hAnsi="Cambria Math"/>
+                </w:rPr>
+                <m:t>4.1</m:t>
+              </m:r>
+              <m:r>
+                <w:rPr>
+                  <w:rFonts w:ascii="Cambria Math" w:hAnsi="Cambria Math"/>
+                </w:rPr>
+                <m:t>∙</m:t>
+              </m:r>
+              <m:r>
+                <w:rPr>
+                  <w:rFonts w:ascii="Cambria Math" w:eastAsiaTheme="minorEastAsia" w:hAnsi="Cambria Math"/>
+                </w:rPr>
+                <m:t>15000</m:t>
               </m:r>
             </m:den>
           </m:f>
           <m:r>
-            <m:rPr>
-              <m:sty m:val="bi"/>
-            </m:rPr>
             <w:rPr>
               <w:rFonts w:ascii="Cambria Math" w:eastAsiaTheme="minorEastAsia" w:hAnsi="Cambria Math"/>
             </w:rPr>
-            <m:t>=</m:t>
+            <m:t>=2.236</m:t>
           </m:r>
           <m:r>
             <w:rPr>
-              <w:rFonts w:ascii="Cambria Math" w:eastAsiaTheme="minorEastAsia" w:hAnsi="Cambria Math"/>
-            </w:rPr>
-            <m:t>55</m:t>
-          </m:r>
-          <m:r>
-            <w:rPr>
-              <w:rFonts w:ascii="Cambria Math" w:eastAsiaTheme="minorEastAsia" w:hAnsi="Cambria Math"/>
+              <w:rFonts w:ascii="Cambria Math" w:hAnsi="Cambria Math"/>
+              <w:lang w:val="en-US"/>
             </w:rPr>
             <m:t>[</m:t>
           </m:r>
           <m:r>
             <w:rPr>
-              <w:rFonts w:ascii="Cambria Math" w:eastAsiaTheme="minorEastAsia" w:hAnsi="Cambria Math"/>
+              <w:rFonts w:ascii="Cambria Math" w:hAnsi="Cambria Math"/>
+              <w:lang w:val="en-US"/>
             </w:rPr>
-            <m:t>u</m:t>
+            <m:t>mH</m:t>
           </m:r>
           <m:r>
             <w:rPr>
-              <w:rFonts w:ascii="Cambria Math" w:eastAsiaTheme="minorEastAsia" w:hAnsi="Cambria Math"/>
+              <w:rFonts w:ascii="Cambria Math" w:hAnsi="Cambria Math"/>
+              <w:lang w:val="en-US"/>
             </w:rPr>
-            <m:t>H]</m:t>
+            <m:t>]</m:t>
           </m:r>
         </m:oMath>
       </m:oMathPara>
@@ -4054,22 +4261,53 @@
       <w:r>
         <w:rPr>
           <w:rFonts w:eastAsiaTheme="minorEastAsia"/>
-        </w:rPr>
-        <w:t xml:space="preserve">La carga de la Fase A presenta una capacitancia </w:t>
+          <w:lang w:val="en-US"/>
+        </w:rPr>
+        <w:t>Como la Fase presenta una capacitancia fija de 1.7</w:t>
       </w:r>
       <m:oMath>
         <m:r>
           <w:rPr>
-            <w:rFonts w:ascii="Cambria Math" w:eastAsiaTheme="minorEastAsia" w:hAnsi="Cambria Math"/>
-          </w:rPr>
-          <m:t>C=1.7[mF]</m:t>
+            <w:rFonts w:ascii="Cambria Math" w:hAnsi="Cambria Math"/>
+            <w:lang w:val="en-US"/>
+          </w:rPr>
+          <m:t>[</m:t>
+        </m:r>
+        <m:r>
+          <w:rPr>
+            <w:rFonts w:ascii="Cambria Math" w:hAnsi="Cambria Math"/>
+            <w:lang w:val="en-US"/>
+          </w:rPr>
+          <m:t>mF</m:t>
+        </m:r>
+        <m:r>
+          <w:rPr>
+            <w:rFonts w:ascii="Cambria Math" w:hAnsi="Cambria Math"/>
+            <w:lang w:val="en-US"/>
+          </w:rPr>
+          <m:t>]</m:t>
         </m:r>
       </m:oMath>
       <w:r>
         <w:rPr>
           <w:rFonts w:eastAsiaTheme="minorEastAsia"/>
-        </w:rPr>
-        <w:t>, por lo cual se da paso a calcular la ondulación de tensión según la ecuación de diseño de los apuntes:</w:t>
+          <w:lang w:val="en-US"/>
+        </w:rPr>
+        <w:t>,</w:t>
+      </w:r>
+      <w:r>
+        <w:rPr>
+          <w:rFonts w:eastAsiaTheme="minorEastAsia"/>
+          <w:lang w:val="en-US"/>
+        </w:rPr>
+        <w:t xml:space="preserve"> a partir de esta se calcula</w:t>
+      </w:r>
+      <w:r>
+        <w:rPr>
+          <w:rFonts w:eastAsiaTheme="minorEastAsia"/>
+          <w:lang w:val="en-US"/>
+        </w:rPr>
+        <w:t xml:space="preserve"> la ondulación de tension para ver si está dentro de un valor aceptable:</w:t>
       </w:r>
     </w:p>
     <w:p>
@@ -4200,15 +4438,15 @@
                 </w:rPr>
                 <m:t>∙</m:t>
               </m:r>
-              <m:sSubSup>
-                <m:sSubSupPr>
+              <m:sSub>
+                <m:sSubPr>
                   <m:ctrlPr>
                     <w:rPr>
                       <w:rFonts w:ascii="Cambria Math" w:hAnsi="Cambria Math"/>
                       <w:i/>
                     </w:rPr>
                   </m:ctrlPr>
-                </m:sSubSupPr>
+                </m:sSubPr>
                 <m:e>
                   <m:r>
                     <w:rPr>
@@ -4225,15 +4463,7 @@
                     <m:t>o</m:t>
                   </m:r>
                 </m:sub>
-                <m:sup>
-                  <m:r>
-                    <w:rPr>
-                      <w:rFonts w:ascii="Cambria Math" w:hAnsi="Cambria Math"/>
-                    </w:rPr>
-                    <m:t>2</m:t>
-                  </m:r>
-                </m:sup>
-              </m:sSubSup>
+              </m:sSub>
               <m:r>
                 <w:rPr>
                   <w:rFonts w:ascii="Cambria Math" w:hAnsi="Cambria Math"/>
@@ -4262,7 +4492,7 @@
                 <w:rPr>
                   <w:rFonts w:ascii="Cambria Math" w:hAnsi="Cambria Math"/>
                 </w:rPr>
-                <m:t>12736.8</m:t>
+                <m:t>12100</m:t>
               </m:r>
             </m:num>
             <m:den>
@@ -4272,32 +4502,12 @@
                 </w:rPr>
                 <m:t>2π∙100∙</m:t>
               </m:r>
-              <m:sSup>
-                <m:sSupPr>
-                  <m:ctrlPr>
-                    <w:rPr>
-                      <w:rFonts w:ascii="Cambria Math" w:hAnsi="Cambria Math"/>
-                      <w:i/>
-                    </w:rPr>
-                  </m:ctrlPr>
-                </m:sSupPr>
-                <m:e>
-                  <m:r>
-                    <w:rPr>
-                      <w:rFonts w:ascii="Cambria Math" w:hAnsi="Cambria Math"/>
-                    </w:rPr>
-                    <m:t>550</m:t>
-                  </m:r>
-                </m:e>
-                <m:sup>
-                  <m:r>
-                    <w:rPr>
-                      <w:rFonts w:ascii="Cambria Math" w:hAnsi="Cambria Math"/>
-                    </w:rPr>
-                    <m:t>2</m:t>
-                  </m:r>
-                </m:sup>
-              </m:sSup>
+              <m:r>
+                <w:rPr>
+                  <w:rFonts w:ascii="Cambria Math" w:hAnsi="Cambria Math"/>
+                </w:rPr>
+                <m:t>550</m:t>
+              </m:r>
               <m:r>
                 <w:rPr>
                   <w:rFonts w:ascii="Cambria Math" w:hAnsi="Cambria Math"/>
@@ -4326,7 +4536,13 @@
                     <w:rPr>
                       <w:rFonts w:ascii="Cambria Math" w:hAnsi="Cambria Math"/>
                     </w:rPr>
-                    <m:t>-6</m:t>
+                    <m:t>-</m:t>
+                  </m:r>
+                  <m:r>
+                    <w:rPr>
+                      <w:rFonts w:ascii="Cambria Math" w:hAnsi="Cambria Math"/>
+                    </w:rPr>
+                    <m:t>3</m:t>
                   </m:r>
                 </m:sup>
               </m:sSup>
@@ -4348,7 +4564,7 @@
             <w:rPr>
               <w:rFonts w:ascii="Cambria Math" w:hAnsi="Cambria Math"/>
             </w:rPr>
-            <m:t>39.4191</m:t>
+            <m:t>20.59</m:t>
           </m:r>
           <m:r>
             <w:rPr>
@@ -4368,7 +4584,13 @@
         <w:t>ya es suficiente para tener baja</w:t>
       </w:r>
       <w:r>
-        <w:t xml:space="preserve"> ondulación.</w:t>
+        <w:t xml:space="preserve"> ondulación</w:t>
+      </w:r>
+      <w:r>
+        <w:t xml:space="preserve"> porcentual de 3.7%</w:t>
+      </w:r>
+      <w:r>
+        <w:t>.</w:t>
       </w:r>
     </w:p>
     <w:p>
@@ -5036,7 +5258,6 @@
         <w:rPr>
           <w:rFonts w:eastAsiaTheme="minorEastAsia"/>
         </w:rPr>
-        <w:lastRenderedPageBreak/>
         <w:t xml:space="preserve">Si se considera un valor de </w:t>
       </w:r>
       <m:oMath>
@@ -5070,13 +5291,7 @@
           <w:rPr>
             <w:rFonts w:ascii="Cambria Math" w:eastAsiaTheme="minorEastAsia" w:hAnsi="Cambria Math"/>
           </w:rPr>
-          <m:t>=40</m:t>
-        </m:r>
-        <m:r>
-          <w:rPr>
-            <w:rFonts w:ascii="Cambria Math" w:eastAsiaTheme="minorEastAsia" w:hAnsi="Cambria Math"/>
-          </w:rPr>
-          <m:t>[</m:t>
+          <m:t>=40[</m:t>
         </m:r>
         <m:r>
           <w:rPr>
@@ -5288,19 +5503,7 @@
                 <w:rPr>
                   <w:rFonts w:ascii="Cambria Math" w:hAnsi="Cambria Math"/>
                 </w:rPr>
-                <m:t>40000</m:t>
-              </m:r>
-              <m:r>
-                <w:rPr>
-                  <w:rFonts w:ascii="Cambria Math" w:hAnsi="Cambria Math"/>
-                </w:rPr>
-                <m:t>∙</m:t>
-              </m:r>
-              <m:r>
-                <w:rPr>
-                  <w:rFonts w:ascii="Cambria Math" w:hAnsi="Cambria Math"/>
-                </w:rPr>
-                <m:t>9424.78</m:t>
+                <m:t>40000∙9424.78</m:t>
               </m:r>
             </m:den>
           </m:f>
@@ -5308,49 +5511,19 @@
             <w:rPr>
               <w:rFonts w:ascii="Cambria Math" w:hAnsi="Cambria Math"/>
             </w:rPr>
-            <m:t>=</m:t>
-          </m:r>
-          <m:r>
-            <w:rPr>
-              <w:rFonts w:ascii="Cambria Math" w:hAnsi="Cambria Math"/>
-            </w:rPr>
-            <m:t>2</m:t>
-          </m:r>
-          <m:r>
-            <w:rPr>
-              <w:rFonts w:ascii="Cambria Math" w:hAnsi="Cambria Math"/>
-            </w:rPr>
-            <m:t>652</m:t>
-          </m:r>
-          <m:r>
-            <w:rPr>
-              <w:rFonts w:ascii="Cambria Math" w:hAnsi="Cambria Math"/>
-            </w:rPr>
-            <m:t>.58</m:t>
+            <m:t>=2652.58</m:t>
           </m:r>
           <m:r>
             <w:rPr>
               <w:rFonts w:ascii="Cambria Math" w:hAnsi="Cambria Math"/>
               <w:lang w:val="en-US"/>
             </w:rPr>
-            <m:t>[</m:t>
-          </m:r>
-          <m:r>
-            <w:rPr>
-              <w:rFonts w:ascii="Cambria Math" w:hAnsi="Cambria Math"/>
-              <w:lang w:val="en-US"/>
-            </w:rPr>
-            <m:t>p</m:t>
-          </m:r>
-          <m:r>
-            <w:rPr>
-              <w:rFonts w:ascii="Cambria Math" w:hAnsi="Cambria Math"/>
-              <w:lang w:val="en-US"/>
-            </w:rPr>
-            <m:t>F]</m:t>
+            <m:t>[pF]</m:t>
           </m:r>
         </m:oMath>
       </m:oMathPara>
+      <w:bookmarkStart w:id="4" w:name="_GoBack"/>
+      <w:bookmarkEnd w:id="4"/>
     </w:p>
     <w:p>
       <w:pPr>
@@ -5362,6 +5535,7 @@
         <w:rPr>
           <w:rFonts w:eastAsiaTheme="minorEastAsia"/>
         </w:rPr>
+        <w:lastRenderedPageBreak/>
         <w:t xml:space="preserve">Luego la capacitancia </w:t>
       </w:r>
       <m:oMath>
@@ -5619,13 +5793,7 @@
                     <w:rPr>
                       <w:rFonts w:ascii="Cambria Math" w:hAnsi="Cambria Math"/>
                     </w:rPr>
-                    <m:t>-</m:t>
-                  </m:r>
-                  <m:r>
-                    <w:rPr>
-                      <w:rFonts w:ascii="Cambria Math" w:hAnsi="Cambria Math"/>
-                    </w:rPr>
-                    <m:t>9</m:t>
+                    <m:t>-9</m:t>
                   </m:r>
                 </m:sup>
               </m:sSup>
@@ -5635,13 +5803,7 @@
                 <w:rPr>
                   <w:rFonts w:ascii="Cambria Math" w:hAnsi="Cambria Math"/>
                 </w:rPr>
-                <m:t>40000</m:t>
-              </m:r>
-              <m:r>
-                <w:rPr>
-                  <w:rFonts w:ascii="Cambria Math" w:hAnsi="Cambria Math"/>
-                </w:rPr>
-                <m:t>∙2.6526∙</m:t>
+                <m:t>40000∙2.6526∙</m:t>
               </m:r>
               <m:sSup>
                 <m:sSupPr>
@@ -5665,13 +5827,7 @@
                     <w:rPr>
                       <w:rFonts w:ascii="Cambria Math" w:hAnsi="Cambria Math"/>
                     </w:rPr>
-                    <m:t>-</m:t>
-                  </m:r>
-                  <m:r>
-                    <w:rPr>
-                      <w:rFonts w:ascii="Cambria Math" w:hAnsi="Cambria Math"/>
-                    </w:rPr>
-                    <m:t>9</m:t>
+                    <m:t>-9</m:t>
                   </m:r>
                 </m:sup>
               </m:sSup>
@@ -5687,40 +5843,14 @@
             <w:rPr>
               <w:rFonts w:ascii="Cambria Math" w:hAnsi="Cambria Math"/>
             </w:rPr>
-            <m:t>=663</m:t>
-          </m:r>
-          <m:r>
-            <w:rPr>
-              <w:rFonts w:ascii="Cambria Math" w:hAnsi="Cambria Math"/>
-            </w:rPr>
-            <m:t>.</m:t>
-          </m:r>
-          <m:r>
-            <w:rPr>
-              <w:rFonts w:ascii="Cambria Math" w:hAnsi="Cambria Math"/>
-            </w:rPr>
-            <m:t>1</m:t>
+            <m:t>=663.1</m:t>
           </m:r>
           <m:r>
             <w:rPr>
               <w:rFonts w:ascii="Cambria Math" w:hAnsi="Cambria Math"/>
               <w:lang w:val="en-US"/>
             </w:rPr>
-            <m:t>[</m:t>
-          </m:r>
-          <m:r>
-            <w:rPr>
-              <w:rFonts w:ascii="Cambria Math" w:hAnsi="Cambria Math"/>
-              <w:lang w:val="en-US"/>
-            </w:rPr>
-            <m:t>p</m:t>
-          </m:r>
-          <m:r>
-            <w:rPr>
-              <w:rFonts w:ascii="Cambria Math" w:hAnsi="Cambria Math"/>
-              <w:lang w:val="en-US"/>
-            </w:rPr>
-            <m:t>F]</m:t>
+            <m:t>[pF]</m:t>
           </m:r>
         </m:oMath>
       </m:oMathPara>
@@ -5954,25 +6084,7 @@
                 <w:rPr>
                   <w:rFonts w:ascii="Cambria Math" w:hAnsi="Cambria Math"/>
                 </w:rPr>
-                <m:t>32986.7</m:t>
-              </m:r>
-              <m:r>
-                <w:rPr>
-                  <w:rFonts w:ascii="Cambria Math" w:hAnsi="Cambria Math"/>
-                </w:rPr>
-                <m:t>∙(</m:t>
-              </m:r>
-              <m:r>
-                <w:rPr>
-                  <w:rFonts w:ascii="Cambria Math" w:hAnsi="Cambria Math"/>
-                </w:rPr>
-                <m:t>2.6526+0.6631</m:t>
-              </m:r>
-              <m:r>
-                <w:rPr>
-                  <w:rFonts w:ascii="Cambria Math" w:hAnsi="Cambria Math"/>
-                </w:rPr>
-                <m:t>)∙</m:t>
+                <m:t>32986.7∙(2.6526+0.6631)∙</m:t>
               </m:r>
               <m:sSup>
                 <m:sSupPr>
@@ -6098,31 +6210,7 @@
           <w:rPr>
             <w:rFonts w:ascii="Cambria Math" w:hAnsi="Cambria Math"/>
           </w:rPr>
-          <m:t>=</m:t>
-        </m:r>
-        <m:r>
-          <w:rPr>
-            <w:rFonts w:ascii="Cambria Math" w:hAnsi="Cambria Math"/>
-          </w:rPr>
-          <m:t>9142.86</m:t>
-        </m:r>
-        <m:r>
-          <w:rPr>
-            <w:rFonts w:ascii="Cambria Math" w:hAnsi="Cambria Math"/>
-          </w:rPr>
-          <m:t>[</m:t>
-        </m:r>
-        <m:r>
-          <w:rPr>
-            <w:rFonts w:ascii="Cambria Math" w:hAnsi="Cambria Math"/>
-          </w:rPr>
-          <m:t>Ω</m:t>
-        </m:r>
-        <m:r>
-          <w:rPr>
-            <w:rFonts w:ascii="Cambria Math" w:hAnsi="Cambria Math"/>
-          </w:rPr>
-          <m:t>]</m:t>
+          <m:t>=9142.86[Ω]</m:t>
         </m:r>
       </m:oMath>
       <w:r>
@@ -6145,13 +6233,8 @@
         <w:t>Además se usará una fuente de corriente sinusoidal de</w:t>
       </w:r>
       <w:r>
-        <w:t xml:space="preserve"> amplitud </w:t>
-      </w:r>
-      <w:proofErr w:type="spellStart"/>
-      <w:r>
-        <w:t>peak</w:t>
-      </w:r>
-      <w:proofErr w:type="spellEnd"/>
+        <w:t xml:space="preserve"> amplitud peak</w:t>
+      </w:r>
       <w:r>
         <w:t xml:space="preserve"> </w:t>
       </w:r>
@@ -6267,256 +6350,6 @@
         </w:rPr>
         <w:t xml:space="preserve">entrada no inversora del amplificador operacional. </w:t>
       </w:r>
-    </w:p>
-    <w:p>
-      <w:pPr>
-        <w:rPr>
-          <w:rFonts w:eastAsiaTheme="minorEastAsia"/>
-        </w:rPr>
-      </w:pPr>
-      <w:r>
-        <w:rPr>
-          <w:rFonts w:eastAsiaTheme="minorEastAsia"/>
-        </w:rPr>
-        <w:t xml:space="preserve">Para obtener </w:t>
-      </w:r>
-      <m:oMath>
-        <m:sSub>
-          <m:sSubPr>
-            <m:ctrlPr>
-              <w:rPr>
-                <w:rFonts w:ascii="Cambria Math" w:eastAsiaTheme="minorEastAsia" w:hAnsi="Cambria Math"/>
-                <w:i/>
-              </w:rPr>
-            </m:ctrlPr>
-          </m:sSubPr>
-          <m:e>
-            <m:r>
-              <w:rPr>
-                <w:rFonts w:ascii="Cambria Math" w:eastAsiaTheme="minorEastAsia" w:hAnsi="Cambria Math"/>
-              </w:rPr>
-              <m:t>R</m:t>
-            </m:r>
-          </m:e>
-          <m:sub>
-            <m:r>
-              <w:rPr>
-                <w:rFonts w:ascii="Cambria Math" w:eastAsiaTheme="minorEastAsia" w:hAnsi="Cambria Math"/>
-              </w:rPr>
-              <m:t>sh</m:t>
-            </m:r>
-          </m:sub>
-        </m:sSub>
-      </m:oMath>
-      <w:r>
-        <w:rPr>
-          <w:rFonts w:eastAsiaTheme="minorEastAsia"/>
-        </w:rPr>
-        <w:t xml:space="preserve"> primero es necesario calcular </w:t>
-      </w:r>
-      <m:oMath>
-        <m:sSub>
-          <m:sSubPr>
-            <m:ctrlPr>
-              <w:rPr>
-                <w:rFonts w:ascii="Cambria Math" w:hAnsi="Cambria Math"/>
-                <w:i/>
-              </w:rPr>
-            </m:ctrlPr>
-          </m:sSubPr>
-          <m:e>
-            <m:r>
-              <w:rPr>
-                <w:rFonts w:ascii="Cambria Math" w:hAnsi="Cambria Math"/>
-              </w:rPr>
-              <m:t>I</m:t>
-            </m:r>
-          </m:e>
-          <m:sub>
-            <m:r>
-              <w:rPr>
-                <w:rFonts w:ascii="Cambria Math" w:hAnsi="Cambria Math"/>
-              </w:rPr>
-              <m:t>P</m:t>
-            </m:r>
-          </m:sub>
-        </m:sSub>
-      </m:oMath>
-      <w:r>
-        <w:rPr>
-          <w:rFonts w:eastAsiaTheme="minorEastAsia"/>
-        </w:rPr>
-        <w:t>:</w:t>
-      </w:r>
-    </w:p>
-    <w:p>
-      <w:pPr>
-        <w:ind w:firstLine="708"/>
-      </w:pPr>
-      <m:oMathPara>
-        <m:oMath>
-          <m:sSub>
-            <m:sSubPr>
-              <m:ctrlPr>
-                <w:rPr>
-                  <w:rFonts w:ascii="Cambria Math" w:hAnsi="Cambria Math"/>
-                  <w:i/>
-                </w:rPr>
-              </m:ctrlPr>
-            </m:sSubPr>
-            <m:e>
-              <m:r>
-                <w:rPr>
-                  <w:rFonts w:ascii="Cambria Math" w:hAnsi="Cambria Math"/>
-                </w:rPr>
-                <m:t>I</m:t>
-              </m:r>
-            </m:e>
-            <m:sub>
-              <m:r>
-                <w:rPr>
-                  <w:rFonts w:ascii="Cambria Math" w:hAnsi="Cambria Math"/>
-                </w:rPr>
-                <m:t>P</m:t>
-              </m:r>
-            </m:sub>
-          </m:sSub>
-          <m:r>
-            <w:rPr>
-              <w:rFonts w:ascii="Cambria Math" w:hAnsi="Cambria Math"/>
-            </w:rPr>
-            <m:t>=</m:t>
-          </m:r>
-          <m:f>
-            <m:fPr>
-              <m:ctrlPr>
-                <w:rPr>
-                  <w:rFonts w:ascii="Cambria Math" w:hAnsi="Cambria Math"/>
-                  <w:i/>
-                </w:rPr>
-              </m:ctrlPr>
-            </m:fPr>
-            <m:num>
-              <m:sSub>
-                <m:sSubPr>
-                  <m:ctrlPr>
-                    <w:rPr>
-                      <w:rFonts w:ascii="Cambria Math" w:hAnsi="Cambria Math"/>
-                      <w:i/>
-                    </w:rPr>
-                  </m:ctrlPr>
-                </m:sSubPr>
-                <m:e>
-                  <m:r>
-                    <w:rPr>
-                      <w:rFonts w:ascii="Cambria Math" w:hAnsi="Cambria Math"/>
-                    </w:rPr>
-                    <m:t>P</m:t>
-                  </m:r>
-                </m:e>
-                <m:sub>
-                  <m:r>
-                    <w:rPr>
-                      <w:rFonts w:ascii="Cambria Math" w:hAnsi="Cambria Math"/>
-                    </w:rPr>
-                    <m:t>o</m:t>
-                  </m:r>
-                </m:sub>
-              </m:sSub>
-            </m:num>
-            <m:den>
-              <m:r>
-                <w:rPr>
-                  <w:rFonts w:ascii="Cambria Math" w:hAnsi="Cambria Math"/>
-                </w:rPr>
-                <m:t>2∙</m:t>
-              </m:r>
-              <m:sSub>
-                <m:sSubPr>
-                  <m:ctrlPr>
-                    <w:rPr>
-                      <w:rFonts w:ascii="Cambria Math" w:hAnsi="Cambria Math"/>
-                      <w:i/>
-                    </w:rPr>
-                  </m:ctrlPr>
-                </m:sSubPr>
-                <m:e>
-                  <m:r>
-                    <w:rPr>
-                      <w:rFonts w:ascii="Cambria Math" w:hAnsi="Cambria Math"/>
-                    </w:rPr>
-                    <m:t>V</m:t>
-                  </m:r>
-                </m:e>
-                <m:sub>
-                  <m:r>
-                    <w:rPr>
-                      <w:rFonts w:ascii="Cambria Math" w:hAnsi="Cambria Math"/>
-                    </w:rPr>
-                    <m:t>o</m:t>
-                  </m:r>
-                </m:sub>
-              </m:sSub>
-            </m:den>
-          </m:f>
-          <m:r>
-            <w:rPr>
-              <w:rFonts w:ascii="Cambria Math" w:eastAsiaTheme="minorEastAsia" w:hAnsi="Cambria Math"/>
-            </w:rPr>
-            <m:t>=</m:t>
-          </m:r>
-          <m:f>
-            <m:fPr>
-              <m:ctrlPr>
-                <w:rPr>
-                  <w:rFonts w:ascii="Cambria Math" w:hAnsi="Cambria Math"/>
-                  <w:i/>
-                </w:rPr>
-              </m:ctrlPr>
-            </m:fPr>
-            <m:num>
-              <m:r>
-                <w:rPr>
-                  <w:rFonts w:ascii="Cambria Math" w:hAnsi="Cambria Math"/>
-                </w:rPr>
-                <m:t>3280.5</m:t>
-              </m:r>
-            </m:num>
-            <m:den>
-              <m:r>
-                <w:rPr>
-                  <w:rFonts w:ascii="Cambria Math" w:hAnsi="Cambria Math"/>
-                </w:rPr>
-                <m:t>2∙</m:t>
-              </m:r>
-              <m:r>
-                <w:rPr>
-                  <w:rFonts w:ascii="Cambria Math" w:hAnsi="Cambria Math"/>
-                </w:rPr>
-                <m:t>550</m:t>
-              </m:r>
-            </m:den>
-          </m:f>
-          <m:r>
-            <w:rPr>
-              <w:rFonts w:ascii="Cambria Math" w:eastAsiaTheme="minorEastAsia" w:hAnsi="Cambria Math"/>
-            </w:rPr>
-            <m:t>=</m:t>
-          </m:r>
-          <m:r>
-            <w:rPr>
-              <w:rFonts w:ascii="Cambria Math" w:eastAsiaTheme="minorEastAsia" w:hAnsi="Cambria Math"/>
-            </w:rPr>
-            <m:t>11.58</m:t>
-          </m:r>
-          <m:r>
-            <w:rPr>
-              <w:rFonts w:ascii="Cambria Math" w:eastAsiaTheme="minorEastAsia" w:hAnsi="Cambria Math"/>
-            </w:rPr>
-            <m:t>[A]</m:t>
-          </m:r>
-        </m:oMath>
-      </m:oMathPara>
     </w:p>
     <w:p>
       <w:pPr>
@@ -6761,7 +6594,7 @@
                 <w:rPr>
                   <w:rFonts w:ascii="Cambria Math" w:eastAsiaTheme="minorEastAsia" w:hAnsi="Cambria Math"/>
                 </w:rPr>
-                <m:t>11.58</m:t>
+                <m:t>20.47</m:t>
               </m:r>
             </m:den>
           </m:f>
@@ -6769,19 +6602,7 @@
             <w:rPr>
               <w:rFonts w:ascii="Cambria Math" w:eastAsiaTheme="minorEastAsia" w:hAnsi="Cambria Math"/>
             </w:rPr>
-            <m:t>=</m:t>
-          </m:r>
-          <m:r>
-            <w:rPr>
-              <w:rFonts w:ascii="Cambria Math" w:eastAsiaTheme="minorEastAsia" w:hAnsi="Cambria Math"/>
-            </w:rPr>
-            <m:t>0.</m:t>
-          </m:r>
-          <m:r>
-            <w:rPr>
-              <w:rFonts w:ascii="Cambria Math" w:eastAsiaTheme="minorEastAsia" w:hAnsi="Cambria Math"/>
-            </w:rPr>
-            <m:t>071058</m:t>
+            <m:t>=0.040198</m:t>
           </m:r>
           <m:r>
             <w:rPr>
@@ -6792,13 +6613,10 @@
         </m:oMath>
       </m:oMathPara>
     </w:p>
-    <w:p>
-      <w:bookmarkStart w:id="4" w:name="_GoBack"/>
-      <w:bookmarkEnd w:id="4"/>
-    </w:p>
     <w:p/>
     <w:p/>
     <w:p/>
+    <w:p/>
     <w:p>
       <w:pPr>
         <w:pStyle w:val="Descripcin"/>
@@ -6817,8 +6635,8 @@
     <w:p>
       <w:pPr>
         <w:sectPr>
-          <w:headerReference w:type="default" r:id="rId20"/>
-          <w:headerReference w:type="first" r:id="rId21"/>
+          <w:headerReference w:type="default" r:id="rId21"/>
+          <w:headerReference w:type="first" r:id="rId22"/>
           <w:pgSz w:w="12240" w:h="15840" w:code="1"/>
           <w:pgMar w:top="1440" w:right="1440" w:bottom="1440" w:left="2098" w:header="709" w:footer="709" w:gutter="0"/>
           <w:cols w:space="708"/>
@@ -9518,27 +9336,8 @@
           <w:szCs w:val="18"/>
         </w:rPr>
         <w:pict>
-          <v:shapetype id="_x0000_t75" coordsize="21600,21600" o:spt="75" o:preferrelative="t" path="m@4@5l@4@11@9@11@9@5xe" filled="f" stroked="f">
-            <v:stroke joinstyle="miter"/>
-            <v:formulas>
-              <v:f eqn="if lineDrawn pixelLineWidth 0"/>
-              <v:f eqn="sum @0 1 0"/>
-              <v:f eqn="sum 0 0 @1"/>
-              <v:f eqn="prod @2 1 2"/>
-              <v:f eqn="prod @3 21600 pixelWidth"/>
-              <v:f eqn="prod @3 21600 pixelHeight"/>
-              <v:f eqn="sum @0 0 1"/>
-              <v:f eqn="prod @6 1 2"/>
-              <v:f eqn="prod @7 21600 pixelWidth"/>
-              <v:f eqn="sum @8 21600 0"/>
-              <v:f eqn="prod @7 21600 pixelHeight"/>
-              <v:f eqn="sum @10 21600 0"/>
-            </v:formulas>
-            <v:path o:extrusionok="f" gradientshapeok="t" o:connecttype="rect"/>
-            <o:lock v:ext="edit" aspectratio="t"/>
-          </v:shapetype>
-          <v:shape id="_x0000_i1025" type="#_x0000_t75" style="width:247.25pt;height:186.1pt">
-            <v:imagedata r:id="rId22" o:title="motor induccion"/>
+          <v:shape id="_x0000_i1025" type="#_x0000_t75" style="width:246.75pt;height:186pt">
+            <v:imagedata r:id="rId23" o:title="motor induccion"/>
           </v:shape>
         </w:pict>
       </w:r>
@@ -9618,8 +9417,8 @@
           <w:szCs w:val="18"/>
         </w:rPr>
         <w:pict>
-          <v:shape id="_x0000_i1026" type="#_x0000_t75" style="width:259.45pt;height:129.75pt">
-            <v:imagedata r:id="rId23" o:title="Circuito equivalente maquina"/>
+          <v:shape id="_x0000_i1026" type="#_x0000_t75" style="width:259.5pt;height:129.75pt">
+            <v:imagedata r:id="rId24" o:title="Circuito equivalente maquina"/>
           </v:shape>
         </w:pict>
       </w:r>
@@ -10004,16 +9803,8 @@
         <w:rPr>
           <w:szCs w:val="20"/>
         </w:rPr>
-        <w:t xml:space="preserve">En el momento del arranque, producto del estado de reposo del rotor, la velocidad relativa entre campo estatórico y rotórico es muy elevada. Por lo tanto, la corriente inducida en el rotor es muy alta y el flujo de rotor (que se opone siempre al del estator) es máximo. Como consecuencia, la impedancia del estator es muy baja y la corriente absorbida de la red es muy alta, pudiendo llegar a valores de hasta 7 veces la intensidad nominal. Este valor no hace ningún daño al motor ya que es transitorio, y el fuerte par de arranque hace que el rotor gire enseguida, pero causa bajones de </w:t>
-      </w:r>
-      <w:proofErr w:type="gramStart"/>
-      <w:r>
-        <w:rPr>
-          <w:szCs w:val="20"/>
-        </w:rPr>
-        <w:t>tensión abruptos y momentáneos</w:t>
-      </w:r>
-      <w:proofErr w:type="gramEnd"/>
+        <w:t>En el momento del arranque, producto del estado de reposo del rotor, la velocidad relativa entre campo estatórico y rotórico es muy elevada. Por lo tanto, la corriente inducida en el rotor es muy alta y el flujo de rotor (que se opone siempre al del estator) es máximo. Como consecuencia, la impedancia del estator es muy baja y la corriente absorbida de la red es muy alta, pudiendo llegar a valores de hasta 7 veces la intensidad nominal. Este valor no hace ningún daño al motor ya que es transitorio, y el fuerte par de arranque hace que el rotor gire enseguida, pero causa bajones de tensión abruptos y momentáneos</w:t>
+      </w:r>
       <w:r>
         <w:rPr>
           <w:szCs w:val="20"/>
@@ -10082,8 +9873,8 @@
       </w:r>
       <w:r>
         <w:pict>
-          <v:shape id="_x0000_i1027" type="#_x0000_t75" style="width:302.95pt;height:245.9pt">
-            <v:imagedata r:id="rId24" o:title="CurvaParCaracteristicaTipica"/>
+          <v:shape id="_x0000_i1027" type="#_x0000_t75" style="width:303pt;height:246pt">
+            <v:imagedata r:id="rId25" o:title="CurvaParCaracteristicaTipica"/>
           </v:shape>
         </w:pict>
       </w:r>
@@ -10154,8 +9945,8 @@
           <w:szCs w:val="20"/>
         </w:rPr>
         <w:pict>
-          <v:shape id="_x0000_i1028" type="#_x0000_t75" style="width:213.95pt;height:171.15pt">
-            <v:imagedata r:id="rId25" o:title="histeresis"/>
+          <v:shape id="_x0000_i1028" type="#_x0000_t75" style="width:213.75pt;height:171pt">
+            <v:imagedata r:id="rId26" o:title="histeresis"/>
           </v:shape>
         </w:pict>
       </w:r>
@@ -10361,8 +10152,8 @@
           <w:szCs w:val="18"/>
         </w:rPr>
         <w:pict>
-          <v:shape id="_x0000_i1029" type="#_x0000_t75" style="width:393.3pt;height:220.1pt">
-            <v:imagedata r:id="rId26" o:title="inverter-circuit"/>
+          <v:shape id="_x0000_i1029" type="#_x0000_t75" style="width:393.75pt;height:220.5pt">
+            <v:imagedata r:id="rId27" o:title="inverter-circuit"/>
           </v:shape>
         </w:pict>
       </w:r>
@@ -10457,8 +10248,8 @@
           <w:szCs w:val="18"/>
         </w:rPr>
         <w:pict>
-          <v:shape id="_x0000_i1030" type="#_x0000_t75" style="width:400.1pt;height:216.7pt">
-            <v:imagedata r:id="rId27" o:title="SAMTE1"/>
+          <v:shape id="_x0000_i1030" type="#_x0000_t75" style="width:399.75pt;height:216.75pt">
+            <v:imagedata r:id="rId28" o:title="SAMTE1"/>
           </v:shape>
         </w:pict>
       </w:r>
@@ -10535,8 +10326,8 @@
           <w:szCs w:val="18"/>
         </w:rPr>
         <w:pict>
-          <v:shape id="_x0000_i1031" type="#_x0000_t75" style="width:419.75pt;height:218.7pt">
-            <v:imagedata r:id="rId28" o:title="SAMTE espectro"/>
+          <v:shape id="_x0000_i1031" type="#_x0000_t75" style="width:420pt;height:219pt">
+            <v:imagedata r:id="rId29" o:title="SAMTE espectro"/>
           </v:shape>
         </w:pict>
       </w:r>
@@ -10662,9 +10453,9 @@
     <w:p>
       <w:pPr>
         <w:sectPr>
-          <w:headerReference w:type="even" r:id="rId29"/>
-          <w:headerReference w:type="default" r:id="rId30"/>
-          <w:headerReference w:type="first" r:id="rId31"/>
+          <w:headerReference w:type="even" r:id="rId30"/>
+          <w:headerReference w:type="default" r:id="rId31"/>
+          <w:headerReference w:type="first" r:id="rId32"/>
           <w:pgSz w:w="12240" w:h="15840" w:code="1"/>
           <w:pgMar w:top="1440" w:right="1440" w:bottom="1440" w:left="2098" w:header="709" w:footer="709" w:gutter="0"/>
           <w:cols w:space="708"/>
@@ -11128,10 +10919,10 @@
     </w:sdt>
     <w:p/>
     <w:sectPr>
-      <w:headerReference w:type="even" r:id="rId32"/>
-      <w:headerReference w:type="default" r:id="rId33"/>
-      <w:headerReference w:type="first" r:id="rId34"/>
-      <w:footerReference w:type="first" r:id="rId35"/>
+      <w:headerReference w:type="even" r:id="rId33"/>
+      <w:headerReference w:type="default" r:id="rId34"/>
+      <w:headerReference w:type="first" r:id="rId35"/>
+      <w:footerReference w:type="first" r:id="rId36"/>
       <w:pgSz w:w="12240" w:h="15840" w:code="1"/>
       <w:pgMar w:top="1440" w:right="1440" w:bottom="1440" w:left="2098" w:header="709" w:footer="709" w:gutter="0"/>
       <w:cols w:space="708"/>
@@ -11217,7 +11008,7 @@
           <w:rPr>
             <w:noProof/>
           </w:rPr>
-          <w:t>4</w:t>
+          <w:t>5</w:t>
         </w:r>
         <w:r>
           <w:rPr>
@@ -11270,7 +11061,7 @@
           <w:rPr>
             <w:noProof/>
           </w:rPr>
-          <w:t>5</w:t>
+          <w:t>6</w:t>
         </w:r>
         <w:r>
           <w:rPr>
@@ -11323,7 +11114,7 @@
           <w:rPr>
             <w:noProof/>
           </w:rPr>
-          <w:t>16</w:t>
+          <w:t>17</w:t>
         </w:r>
         <w:r>
           <w:rPr>
@@ -17629,6 +17420,7 @@
   <w:rsids>
     <w:rsidRoot w:val="00535F40"/>
     <w:rsid w:val="0002180B"/>
+    <w:rsid w:val="000C32FB"/>
     <w:rsid w:val="00224B4B"/>
     <w:rsid w:val="0024011F"/>
     <w:rsid w:val="0030068E"/>
@@ -18086,7 +17878,7 @@
     <w:basedOn w:val="Fuentedeprrafopredeter"/>
     <w:uiPriority w:val="99"/>
     <w:semiHidden/>
-    <w:rsid w:val="00224B4B"/>
+    <w:rsid w:val="000C32FB"/>
     <w:rPr>
       <w:color w:val="808080"/>
     </w:rPr>
@@ -18575,7 +18367,7 @@
 </file>
 
 <file path=customXml/itemProps1.xml><?xml version="1.0" encoding="utf-8"?>
-<ds:datastoreItem xmlns:ds="http://schemas.openxmlformats.org/officeDocument/2006/customXml" ds:itemID="{0990EA30-0950-4D55-8B3E-81CF686E6913}">
+<ds:datastoreItem xmlns:ds="http://schemas.openxmlformats.org/officeDocument/2006/customXml" ds:itemID="{EC9B933D-28D8-4A5F-B089-545386B80D1F}">
   <ds:schemaRefs>
     <ds:schemaRef ds:uri="http://schemas.openxmlformats.org/officeDocument/2006/bibliography"/>
   </ds:schemaRefs>

</xml_diff>